<commit_message>
multimedia update from VS
</commit_message>
<xml_diff>
--- a/images/Triangle_Bitmap_vs_Vector_images.docx
+++ b/images/Triangle_Bitmap_vs_Vector_images.docx
@@ -4,26 +4,195 @@
   <w:body>
     <w:p>
       <w:pPr>
-        <w:rPr>
-          <w:sz w:val="40"/>
-          <w:szCs w:val="40"/>
-        </w:rPr>
-      </w:pPr>
-      <w:r>
-        <w:rPr>
-          <w:sz w:val="40"/>
-          <w:szCs w:val="40"/>
-        </w:rPr>
+        <w:pStyle w:val="Heading1"/>
+      </w:pPr>
+      <w:r>
         <w:t>Bitmap vs Vector images:</w:t>
       </w:r>
     </w:p>
     <w:p>
       <w:pPr>
-        <w:rPr>
-          <w:sz w:val="40"/>
-          <w:szCs w:val="40"/>
-        </w:rPr>
-      </w:pPr>
+        <w:pStyle w:val="Heading2"/>
+      </w:pPr>
+      <w:r>
+        <w:t xml:space="preserve">This </w:t>
+      </w:r>
+      <w:r>
+        <w:t xml:space="preserve">50-pixel bitmap image </w:t>
+      </w:r>
+      <w:r>
+        <w:t>is on a background which is 100x100 pixels. Its file size is 30 KB</w:t>
+      </w:r>
+      <w:r>
+        <w:t>:</w:t>
+      </w:r>
+    </w:p>
+    <w:p>
+      <w:r>
+        <w:rPr>
+          <w:noProof/>
+        </w:rPr>
+        <w:drawing>
+          <wp:inline distT="0" distB="0" distL="0" distR="0" wp14:anchorId="7A6DAA5E" wp14:editId="08584589">
+            <wp:extent cx="955040" cy="955040"/>
+            <wp:effectExtent l="19050" t="19050" r="16510" b="16510"/>
+            <wp:docPr id="26" name="Picture 26"/>
+            <wp:cNvGraphicFramePr>
+              <a:graphicFrameLocks xmlns:a="http://schemas.openxmlformats.org/drawingml/2006/main" noChangeAspect="1"/>
+            </wp:cNvGraphicFramePr>
+            <a:graphic xmlns:a="http://schemas.openxmlformats.org/drawingml/2006/main">
+              <a:graphicData uri="http://schemas.openxmlformats.org/drawingml/2006/picture">
+                <pic:pic xmlns:pic="http://schemas.openxmlformats.org/drawingml/2006/picture">
+                  <pic:nvPicPr>
+                    <pic:cNvPr id="0" name="Picture 6"/>
+                    <pic:cNvPicPr>
+                      <a:picLocks noChangeAspect="1" noChangeArrowheads="1"/>
+                    </pic:cNvPicPr>
+                  </pic:nvPicPr>
+                  <pic:blipFill>
+                    <a:blip r:embed="rId5">
+                      <a:extLst>
+                        <a:ext uri="{28A0092B-C50C-407E-A947-70E740481C1C}">
+                          <a14:useLocalDpi xmlns:a14="http://schemas.microsoft.com/office/drawing/2010/main" val="0"/>
+                        </a:ext>
+                      </a:extLst>
+                    </a:blip>
+                    <a:srcRect/>
+                    <a:stretch>
+                      <a:fillRect/>
+                    </a:stretch>
+                  </pic:blipFill>
+                  <pic:spPr bwMode="auto">
+                    <a:xfrm>
+                      <a:off x="0" y="0"/>
+                      <a:ext cx="955040" cy="955040"/>
+                    </a:xfrm>
+                    <a:prstGeom prst="rect">
+                      <a:avLst/>
+                    </a:prstGeom>
+                    <a:noFill/>
+                    <a:ln>
+                      <a:solidFill>
+                        <a:schemeClr val="tx1"/>
+                      </a:solidFill>
+                    </a:ln>
+                  </pic:spPr>
+                </pic:pic>
+              </a:graphicData>
+            </a:graphic>
+          </wp:inline>
+        </w:drawing>
+      </w:r>
+    </w:p>
+    <w:p>
+      <w:pPr>
+        <w:pStyle w:val="Heading2"/>
+      </w:pPr>
+      <w:r>
+        <w:t>This 20</w:t>
+      </w:r>
+      <w:r>
+        <w:t xml:space="preserve">0-pixel bitmap image is on a background which is </w:t>
+      </w:r>
+      <w:r>
+        <w:t>4</w:t>
+      </w:r>
+      <w:r>
+        <w:t>00x</w:t>
+      </w:r>
+      <w:r>
+        <w:t>4</w:t>
+      </w:r>
+      <w:r>
+        <w:t xml:space="preserve">00 pixels. Its file size is </w:t>
+      </w:r>
+      <w:r>
+        <w:t>469</w:t>
+      </w:r>
+      <w:r>
+        <w:t xml:space="preserve"> KB</w:t>
+      </w:r>
+      <w:r>
+        <w:t xml:space="preserve"> (and is the same size whether the background is white or yellow)</w:t>
+      </w:r>
+      <w:r>
+        <w:t>:</w:t>
+      </w:r>
+    </w:p>
+    <w:p>
+      <w:r>
+        <w:rPr>
+          <w:noProof/>
+        </w:rPr>
+        <w:drawing>
+          <wp:inline distT="0" distB="0" distL="0" distR="0" wp14:anchorId="75EC2A3A" wp14:editId="2798FF39">
+            <wp:extent cx="3807460" cy="3807460"/>
+            <wp:effectExtent l="19050" t="19050" r="21590" b="21590"/>
+            <wp:docPr id="28" name="Picture 28"/>
+            <wp:cNvGraphicFramePr>
+              <a:graphicFrameLocks xmlns:a="http://schemas.openxmlformats.org/drawingml/2006/main" noChangeAspect="1"/>
+            </wp:cNvGraphicFramePr>
+            <a:graphic xmlns:a="http://schemas.openxmlformats.org/drawingml/2006/main">
+              <a:graphicData uri="http://schemas.openxmlformats.org/drawingml/2006/picture">
+                <pic:pic xmlns:pic="http://schemas.openxmlformats.org/drawingml/2006/picture">
+                  <pic:nvPicPr>
+                    <pic:cNvPr id="0" name="Picture 7"/>
+                    <pic:cNvPicPr>
+                      <a:picLocks noChangeAspect="1" noChangeArrowheads="1"/>
+                    </pic:cNvPicPr>
+                  </pic:nvPicPr>
+                  <pic:blipFill>
+                    <a:blip r:embed="rId6">
+                      <a:extLst>
+                        <a:ext uri="{28A0092B-C50C-407E-A947-70E740481C1C}">
+                          <a14:useLocalDpi xmlns:a14="http://schemas.microsoft.com/office/drawing/2010/main" val="0"/>
+                        </a:ext>
+                      </a:extLst>
+                    </a:blip>
+                    <a:srcRect/>
+                    <a:stretch>
+                      <a:fillRect/>
+                    </a:stretch>
+                  </pic:blipFill>
+                  <pic:spPr bwMode="auto">
+                    <a:xfrm>
+                      <a:off x="0" y="0"/>
+                      <a:ext cx="3807460" cy="3807460"/>
+                    </a:xfrm>
+                    <a:prstGeom prst="rect">
+                      <a:avLst/>
+                    </a:prstGeom>
+                    <a:noFill/>
+                    <a:ln>
+                      <a:solidFill>
+                        <a:schemeClr val="tx1"/>
+                      </a:solidFill>
+                    </a:ln>
+                  </pic:spPr>
+                </pic:pic>
+              </a:graphicData>
+            </a:graphic>
+          </wp:inline>
+        </w:drawing>
+      </w:r>
+    </w:p>
+    <w:p/>
+    <w:p>
+      <w:pPr>
+        <w:pStyle w:val="Heading2"/>
+      </w:pPr>
+      <w:r>
+        <w:t>Note that if t</w:t>
+      </w:r>
+      <w:r>
+        <w:t xml:space="preserve">his 50-pixel bitmap image is </w:t>
+      </w:r>
+      <w:r>
+        <w:t>enlarged in Word, the borders blur due to “antialiasing”</w:t>
+      </w:r>
+      <w:r>
+        <w:t>:</w:t>
+      </w:r>
     </w:p>
     <w:p>
       <w:r>
@@ -33,91 +202,18 @@
         <mc:AlternateContent>
           <mc:Choice Requires="wps">
             <w:drawing>
-              <wp:anchor distT="0" distB="0" distL="114300" distR="114300" simplePos="0" relativeHeight="251663360" behindDoc="0" locked="0" layoutInCell="1" allowOverlap="1" wp14:anchorId="60C93434" wp14:editId="21E48B94">
+              <wp:anchor distT="0" distB="0" distL="114300" distR="114300" simplePos="0" relativeHeight="251667456" behindDoc="0" locked="0" layoutInCell="1" allowOverlap="1" wp14:anchorId="0553DF00" wp14:editId="5B9DAB93">
                 <wp:simplePos x="0" y="0"/>
                 <wp:positionH relativeFrom="column">
-                  <wp:posOffset>2119745</wp:posOffset>
+                  <wp:posOffset>5149366</wp:posOffset>
                 </wp:positionH>
                 <wp:positionV relativeFrom="paragraph">
-                  <wp:posOffset>2933552</wp:posOffset>
+                  <wp:posOffset>1021772</wp:posOffset>
                 </wp:positionV>
-                <wp:extent cx="451263" cy="225631"/>
-                <wp:effectExtent l="19050" t="38100" r="44450" b="41275"/>
-                <wp:wrapNone/>
-                <wp:docPr id="9" name="Straight Arrow Connector 9"/>
-                <wp:cNvGraphicFramePr/>
-                <a:graphic xmlns:a="http://schemas.openxmlformats.org/drawingml/2006/main">
-                  <a:graphicData uri="http://schemas.microsoft.com/office/word/2010/wordprocessingShape">
-                    <wps:wsp>
-                      <wps:cNvCnPr/>
-                      <wps:spPr>
-                        <a:xfrm flipV="1">
-                          <a:off x="0" y="0"/>
-                          <a:ext cx="451263" cy="225631"/>
-                        </a:xfrm>
-                        <a:prstGeom prst="straightConnector1">
-                          <a:avLst/>
-                        </a:prstGeom>
-                        <a:ln w="76200">
-                          <a:solidFill>
-                            <a:srgbClr val="00B050"/>
-                          </a:solidFill>
-                          <a:tailEnd type="triangle"/>
-                        </a:ln>
-                      </wps:spPr>
-                      <wps:style>
-                        <a:lnRef idx="1">
-                          <a:schemeClr val="accent1"/>
-                        </a:lnRef>
-                        <a:fillRef idx="0">
-                          <a:schemeClr val="accent1"/>
-                        </a:fillRef>
-                        <a:effectRef idx="0">
-                          <a:schemeClr val="accent1"/>
-                        </a:effectRef>
-                        <a:fontRef idx="minor">
-                          <a:schemeClr val="tx1"/>
-                        </a:fontRef>
-                      </wps:style>
-                      <wps:bodyPr/>
-                    </wps:wsp>
-                  </a:graphicData>
-                </a:graphic>
-              </wp:anchor>
-            </w:drawing>
-          </mc:Choice>
-          <mc:Fallback>
-            <w:pict>
-              <v:shapetype w14:anchorId="2CB6F9D5" id="_x0000_t32" coordsize="21600,21600" o:spt="32" o:oned="t" path="m,l21600,21600e" filled="f">
-                <v:path arrowok="t" fillok="f" o:connecttype="none"/>
-                <o:lock v:ext="edit" shapetype="t"/>
-              </v:shapetype>
-              <v:shape id="Straight Arrow Connector 9" o:spid="_x0000_s1026" type="#_x0000_t32" style="position:absolute;margin-left:166.9pt;margin-top:231pt;width:35.55pt;height:17.75pt;flip:y;z-index:251663360;visibility:visible;mso-wrap-style:square;mso-wrap-distance-left:9pt;mso-wrap-distance-top:0;mso-wrap-distance-right:9pt;mso-wrap-distance-bottom:0;mso-position-horizontal:absolute;mso-position-horizontal-relative:text;mso-position-vertical:absolute;mso-position-vertical-relative:text" o:gfxdata="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" strokecolor="#00b050" strokeweight="6pt">
-                <v:stroke endarrow="block" joinstyle="miter"/>
-              </v:shape>
-            </w:pict>
-          </mc:Fallback>
-        </mc:AlternateContent>
-      </w:r>
-      <w:r>
-        <w:rPr>
-          <w:noProof/>
-        </w:rPr>
-        <mc:AlternateContent>
-          <mc:Choice Requires="wps">
-            <w:drawing>
-              <wp:anchor distT="0" distB="0" distL="114300" distR="114300" simplePos="0" relativeHeight="251662336" behindDoc="0" locked="0" layoutInCell="1" allowOverlap="1" wp14:anchorId="02344A3E" wp14:editId="2B10E159">
-                <wp:simplePos x="0" y="0"/>
-                <wp:positionH relativeFrom="column">
-                  <wp:posOffset>112494</wp:posOffset>
-                </wp:positionH>
-                <wp:positionV relativeFrom="paragraph">
-                  <wp:posOffset>2790908</wp:posOffset>
-                </wp:positionV>
-                <wp:extent cx="2137558" cy="985652"/>
+                <wp:extent cx="2743200" cy="985652"/>
                 <wp:effectExtent l="0" t="0" r="0" b="5080"/>
                 <wp:wrapNone/>
-                <wp:docPr id="8" name="Text Box 8"/>
+                <wp:docPr id="18" name="Text Box 18"/>
                 <wp:cNvGraphicFramePr/>
                 <a:graphic xmlns:a="http://schemas.openxmlformats.org/drawingml/2006/main">
                   <a:graphicData uri="http://schemas.microsoft.com/office/word/2010/wordprocessingShape">
@@ -126,7 +222,7 @@
                       <wps:spPr>
                         <a:xfrm>
                           <a:off x="0" y="0"/>
-                          <a:ext cx="2137558" cy="985652"/>
+                          <a:ext cx="2743200" cy="985652"/>
                         </a:xfrm>
                         <a:prstGeom prst="rect">
                           <a:avLst/>
@@ -181,38 +277,8 @@
                                 <w:sz w:val="32"/>
                                 <w:szCs w:val="32"/>
                               </w:rPr>
-                              <w:t>Paint</w:t>
+                              <w:t>Paint”, enlarged in Word showing “antialiasing.</w:t>
                             </w:r>
-                            <w:r>
-                              <w:rPr>
-                                <w:sz w:val="32"/>
-                                <w:szCs w:val="32"/>
-                              </w:rPr>
-                              <w:t>”</w:t>
-                            </w:r>
-                            <w:r>
-                              <w:rPr>
-                                <w:sz w:val="32"/>
-                                <w:szCs w:val="32"/>
-                              </w:rPr>
-                              <w:t>. I</w:t>
-                            </w:r>
-                            <w:r>
-                              <w:rPr>
-                                <w:sz w:val="32"/>
-                                <w:szCs w:val="32"/>
-                              </w:rPr>
-                              <w:t>t pixilates when enlarged</w:t>
-                            </w:r>
-                            <w:r>
-                              <w:rPr>
-                                <w:sz w:val="32"/>
-                                <w:szCs w:val="32"/>
-                              </w:rPr>
-                              <w:t>.</w:t>
-                            </w:r>
-                            <w:bookmarkStart w:id="0" w:name="_GoBack"/>
-                            <w:bookmarkEnd w:id="0"/>
                           </w:p>
                         </w:txbxContent>
                       </wps:txbx>
@@ -236,11 +302,11 @@
           </mc:Choice>
           <mc:Fallback>
             <w:pict>
-              <v:shapetype w14:anchorId="02344A3E" id="_x0000_t202" coordsize="21600,21600" o:spt="202" path="m,l,21600r21600,l21600,xe">
+              <v:shapetype w14:anchorId="0553DF00" id="_x0000_t202" coordsize="21600,21600" o:spt="202" path="m,l,21600r21600,l21600,xe">
                 <v:stroke joinstyle="miter"/>
                 <v:path gradientshapeok="t" o:connecttype="rect"/>
               </v:shapetype>
-              <v:shape id="Text Box 8" o:spid="_x0000_s1026" type="#_x0000_t202" style="position:absolute;margin-left:8.85pt;margin-top:219.75pt;width:168.3pt;height:77.6pt;z-index:251662336;visibility:visible;mso-wrap-style:square;mso-width-percent:0;mso-height-percent:0;mso-wrap-distance-left:9pt;mso-wrap-distance-top:0;mso-wrap-distance-right:9pt;mso-wrap-distance-bottom:0;mso-position-horizontal:absolute;mso-position-horizontal-relative:text;mso-position-vertical:absolute;mso-position-vertical-relative:text;mso-width-percent:0;mso-height-percent:0;mso-width-relative:margin;mso-height-relative:margin;v-text-anchor:top" o:gfxdata="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" fillcolor="white [3201]" stroked="f" strokeweight=".5pt">
+              <v:shape id="Text Box 18" o:spid="_x0000_s1026" type="#_x0000_t202" style="position:absolute;margin-left:405.45pt;margin-top:80.45pt;width:3in;height:77.6pt;z-index:251667456;visibility:visible;mso-wrap-style:square;mso-width-percent:0;mso-height-percent:0;mso-wrap-distance-left:9pt;mso-wrap-distance-top:0;mso-wrap-distance-right:9pt;mso-wrap-distance-bottom:0;mso-position-horizontal:absolute;mso-position-horizontal-relative:text;mso-position-vertical:absolute;mso-position-vertical-relative:text;mso-width-percent:0;mso-height-percent:0;mso-width-relative:margin;mso-height-relative:margin;v-text-anchor:top" o:gfxdata="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" fillcolor="white [3201]" stroked="f" strokeweight=".5pt">
                 <v:textbox>
                   <w:txbxContent>
                     <w:p>
@@ -284,38 +350,8 @@
                           <w:sz w:val="32"/>
                           <w:szCs w:val="32"/>
                         </w:rPr>
-                        <w:t>Paint</w:t>
+                        <w:t>Paint”, enlarged in Word showing “antialiasing.</w:t>
                       </w:r>
-                      <w:r>
-                        <w:rPr>
-                          <w:sz w:val="32"/>
-                          <w:szCs w:val="32"/>
-                        </w:rPr>
-                        <w:t>”</w:t>
-                      </w:r>
-                      <w:r>
-                        <w:rPr>
-                          <w:sz w:val="32"/>
-                          <w:szCs w:val="32"/>
-                        </w:rPr>
-                        <w:t>. I</w:t>
-                      </w:r>
-                      <w:r>
-                        <w:rPr>
-                          <w:sz w:val="32"/>
-                          <w:szCs w:val="32"/>
-                        </w:rPr>
-                        <w:t>t pixilates when enlarged</w:t>
-                      </w:r>
-                      <w:r>
-                        <w:rPr>
-                          <w:sz w:val="32"/>
-                          <w:szCs w:val="32"/>
-                        </w:rPr>
-                        <w:t>.</w:t>
-                      </w:r>
-                      <w:bookmarkStart w:id="1" w:name="_GoBack"/>
-                      <w:bookmarkEnd w:id="1"/>
                     </w:p>
                   </w:txbxContent>
                 </v:textbox>
@@ -331,13 +367,1003 @@
         <mc:AlternateContent>
           <mc:Choice Requires="wps">
             <w:drawing>
-              <wp:anchor distT="0" distB="0" distL="114300" distR="114300" simplePos="0" relativeHeight="251660288" behindDoc="0" locked="0" layoutInCell="1" allowOverlap="1" wp14:anchorId="7DEAE6F4" wp14:editId="37AB2463">
+              <wp:anchor distT="0" distB="0" distL="114300" distR="114300" simplePos="0" relativeHeight="251669504" behindDoc="0" locked="0" layoutInCell="1" allowOverlap="1" wp14:anchorId="3523EE89" wp14:editId="5DC1D33B">
                 <wp:simplePos x="0" y="0"/>
                 <wp:positionH relativeFrom="column">
-                  <wp:posOffset>3461657</wp:posOffset>
+                  <wp:posOffset>3757114</wp:posOffset>
                 </wp:positionH>
                 <wp:positionV relativeFrom="paragraph">
-                  <wp:posOffset>4592955</wp:posOffset>
+                  <wp:posOffset>866339</wp:posOffset>
+                </wp:positionV>
+                <wp:extent cx="1272085" cy="495328"/>
+                <wp:effectExtent l="0" t="57150" r="23495" b="38100"/>
+                <wp:wrapNone/>
+                <wp:docPr id="19" name="Straight Arrow Connector 19"/>
+                <wp:cNvGraphicFramePr/>
+                <a:graphic xmlns:a="http://schemas.openxmlformats.org/drawingml/2006/main">
+                  <a:graphicData uri="http://schemas.microsoft.com/office/word/2010/wordprocessingShape">
+                    <wps:wsp>
+                      <wps:cNvCnPr/>
+                      <wps:spPr>
+                        <a:xfrm flipH="1" flipV="1">
+                          <a:off x="0" y="0"/>
+                          <a:ext cx="1272085" cy="495328"/>
+                        </a:xfrm>
+                        <a:prstGeom prst="straightConnector1">
+                          <a:avLst/>
+                        </a:prstGeom>
+                        <a:ln w="76200">
+                          <a:solidFill>
+                            <a:srgbClr val="00B050"/>
+                          </a:solidFill>
+                          <a:tailEnd type="triangle"/>
+                        </a:ln>
+                      </wps:spPr>
+                      <wps:style>
+                        <a:lnRef idx="1">
+                          <a:schemeClr val="accent1"/>
+                        </a:lnRef>
+                        <a:fillRef idx="0">
+                          <a:schemeClr val="accent1"/>
+                        </a:fillRef>
+                        <a:effectRef idx="0">
+                          <a:schemeClr val="accent1"/>
+                        </a:effectRef>
+                        <a:fontRef idx="minor">
+                          <a:schemeClr val="tx1"/>
+                        </a:fontRef>
+                      </wps:style>
+                      <wps:bodyPr/>
+                    </wps:wsp>
+                  </a:graphicData>
+                </a:graphic>
+                <wp14:sizeRelH relativeFrom="margin">
+                  <wp14:pctWidth>0</wp14:pctWidth>
+                </wp14:sizeRelH>
+                <wp14:sizeRelV relativeFrom="margin">
+                  <wp14:pctHeight>0</wp14:pctHeight>
+                </wp14:sizeRelV>
+              </wp:anchor>
+            </w:drawing>
+          </mc:Choice>
+          <mc:Fallback>
+            <w:pict>
+              <v:shapetype w14:anchorId="1FD2DE27" id="_x0000_t32" coordsize="21600,21600" o:spt="32" o:oned="t" path="m,l21600,21600e" filled="f">
+                <v:path arrowok="t" fillok="f" o:connecttype="none"/>
+                <o:lock v:ext="edit" shapetype="t"/>
+              </v:shapetype>
+              <v:shape id="Straight Arrow Connector 19" o:spid="_x0000_s1026" type="#_x0000_t32" style="position:absolute;margin-left:295.85pt;margin-top:68.2pt;width:100.15pt;height:39pt;flip:x y;z-index:251669504;visibility:visible;mso-wrap-style:square;mso-width-percent:0;mso-height-percent:0;mso-wrap-distance-left:9pt;mso-wrap-distance-top:0;mso-wrap-distance-right:9pt;mso-wrap-distance-bottom:0;mso-position-horizontal:absolute;mso-position-horizontal-relative:text;mso-position-vertical:absolute;mso-position-vertical-relative:text;mso-width-percent:0;mso-height-percent:0;mso-width-relative:margin;mso-height-relative:margin" o:gfxdata="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" strokecolor="#00b050" strokeweight="6pt">
+                <v:stroke endarrow="block" joinstyle="miter"/>
+              </v:shape>
+            </w:pict>
+          </mc:Fallback>
+        </mc:AlternateContent>
+      </w:r>
+      <w:r>
+        <w:rPr>
+          <w:noProof/>
+        </w:rPr>
+        <w:drawing>
+          <wp:inline distT="0" distB="0" distL="0" distR="0" wp14:anchorId="1C0038EA" wp14:editId="4F941823">
+            <wp:extent cx="3924300" cy="3914775"/>
+            <wp:effectExtent l="0" t="0" r="0" b="9525"/>
+            <wp:docPr id="31" name="Picture 31"/>
+            <wp:cNvGraphicFramePr>
+              <a:graphicFrameLocks xmlns:a="http://schemas.openxmlformats.org/drawingml/2006/main" noChangeAspect="1"/>
+            </wp:cNvGraphicFramePr>
+            <a:graphic xmlns:a="http://schemas.openxmlformats.org/drawingml/2006/main">
+              <a:graphicData uri="http://schemas.openxmlformats.org/drawingml/2006/picture">
+                <pic:pic xmlns:pic="http://schemas.openxmlformats.org/drawingml/2006/picture">
+                  <pic:nvPicPr>
+                    <pic:cNvPr id="1" name=""/>
+                    <pic:cNvPicPr/>
+                  </pic:nvPicPr>
+                  <pic:blipFill>
+                    <a:blip r:embed="rId7"/>
+                    <a:stretch>
+                      <a:fillRect/>
+                    </a:stretch>
+                  </pic:blipFill>
+                  <pic:spPr>
+                    <a:xfrm>
+                      <a:off x="0" y="0"/>
+                      <a:ext cx="3924300" cy="3914775"/>
+                    </a:xfrm>
+                    <a:prstGeom prst="rect">
+                      <a:avLst/>
+                    </a:prstGeom>
+                  </pic:spPr>
+                </pic:pic>
+              </a:graphicData>
+            </a:graphic>
+          </wp:inline>
+        </w:drawing>
+      </w:r>
+    </w:p>
+    <w:p/>
+    <w:p>
+      <w:pPr>
+        <w:pStyle w:val="Heading2"/>
+      </w:pPr>
+    </w:p>
+    <w:p>
+      <w:pPr>
+        <w:pStyle w:val="Heading2"/>
+      </w:pPr>
+      <w:r>
+        <w:t xml:space="preserve">If the </w:t>
+      </w:r>
+      <w:r>
+        <w:t xml:space="preserve">50-pixel bitmap image </w:t>
+      </w:r>
+      <w:r>
+        <w:t>is</w:t>
+      </w:r>
+      <w:r>
+        <w:t xml:space="preserve"> enlarged</w:t>
+      </w:r>
+      <w:r>
+        <w:t xml:space="preserve"> </w:t>
+      </w:r>
+      <w:r>
+        <w:t>in paint, there is no antialiasing and the image will have sharp steps:</w:t>
+      </w:r>
+    </w:p>
+    <w:p>
+      <w:r>
+        <w:rPr>
+          <w:noProof/>
+        </w:rPr>
+        <w:drawing>
+          <wp:inline distT="0" distB="0" distL="0" distR="0" wp14:anchorId="38116EDF" wp14:editId="0FD721FA">
+            <wp:extent cx="4152900" cy="4933950"/>
+            <wp:effectExtent l="19050" t="19050" r="19050" b="19050"/>
+            <wp:docPr id="12" name="Picture 12"/>
+            <wp:cNvGraphicFramePr>
+              <a:graphicFrameLocks xmlns:a="http://schemas.openxmlformats.org/drawingml/2006/main" noChangeAspect="1"/>
+            </wp:cNvGraphicFramePr>
+            <a:graphic xmlns:a="http://schemas.openxmlformats.org/drawingml/2006/main">
+              <a:graphicData uri="http://schemas.openxmlformats.org/drawingml/2006/picture">
+                <pic:pic xmlns:pic="http://schemas.openxmlformats.org/drawingml/2006/picture">
+                  <pic:nvPicPr>
+                    <pic:cNvPr id="1" name=""/>
+                    <pic:cNvPicPr/>
+                  </pic:nvPicPr>
+                  <pic:blipFill>
+                    <a:blip r:embed="rId8">
+                      <a:extLst>
+                        <a:ext uri="{28A0092B-C50C-407E-A947-70E740481C1C}">
+                          <a14:useLocalDpi xmlns:a14="http://schemas.microsoft.com/office/drawing/2010/main" val="0"/>
+                        </a:ext>
+                      </a:extLst>
+                    </a:blip>
+                    <a:stretch>
+                      <a:fillRect/>
+                    </a:stretch>
+                  </pic:blipFill>
+                  <pic:spPr>
+                    <a:xfrm>
+                      <a:off x="0" y="0"/>
+                      <a:ext cx="4152900" cy="4933950"/>
+                    </a:xfrm>
+                    <a:prstGeom prst="rect">
+                      <a:avLst/>
+                    </a:prstGeom>
+                    <a:ln>
+                      <a:solidFill>
+                        <a:schemeClr val="tx1"/>
+                      </a:solidFill>
+                    </a:ln>
+                  </pic:spPr>
+                </pic:pic>
+              </a:graphicData>
+            </a:graphic>
+          </wp:inline>
+        </w:drawing>
+      </w:r>
+    </w:p>
+    <w:p>
+      <w:pPr>
+        <w:pStyle w:val="Heading2"/>
+      </w:pPr>
+    </w:p>
+    <w:p>
+      <w:pPr>
+        <w:spacing w:after="0" w:line="240" w:lineRule="auto"/>
+        <w:ind w:left="540"/>
+        <w:textAlignment w:val="center"/>
+        <w:rPr>
+          <w:rFonts w:ascii="Times New Roman" w:eastAsia="Times New Roman" w:hAnsi="Times New Roman" w:cs="Times New Roman"/>
+          <w:b/>
+          <w:bCs/>
+          <w:color w:val="7030A0"/>
+          <w:sz w:val="24"/>
+          <w:szCs w:val="24"/>
+          <w:lang w:eastAsia="en-AU"/>
+        </w:rPr>
+      </w:pPr>
+      <w:r>
+        <w:rPr>
+          <w:rFonts w:ascii="Times New Roman" w:eastAsia="Times New Roman" w:hAnsi="Times New Roman" w:cs="Times New Roman"/>
+          <w:b/>
+          <w:bCs/>
+          <w:color w:val="7030A0"/>
+          <w:sz w:val="24"/>
+          <w:szCs w:val="24"/>
+          <w:lang w:eastAsia="en-AU"/>
+        </w:rPr>
+        <w:t>The BMP file</w:t>
+      </w:r>
+      <w:r>
+        <w:rPr>
+          <w:rFonts w:ascii="Times New Roman" w:eastAsia="Times New Roman" w:hAnsi="Times New Roman" w:cs="Times New Roman"/>
+          <w:b/>
+          <w:bCs/>
+          <w:color w:val="7030A0"/>
+          <w:sz w:val="24"/>
+          <w:szCs w:val="24"/>
+          <w:lang w:eastAsia="en-AU"/>
+        </w:rPr>
+        <w:t>s</w:t>
+      </w:r>
+      <w:r>
+        <w:rPr>
+          <w:rFonts w:ascii="Times New Roman" w:eastAsia="Times New Roman" w:hAnsi="Times New Roman" w:cs="Times New Roman"/>
+          <w:b/>
+          <w:bCs/>
+          <w:color w:val="7030A0"/>
+          <w:sz w:val="24"/>
+          <w:szCs w:val="24"/>
+          <w:lang w:eastAsia="en-AU"/>
+        </w:rPr>
+        <w:t xml:space="preserve"> </w:t>
+      </w:r>
+      <w:r>
+        <w:rPr>
+          <w:rFonts w:ascii="Times New Roman" w:eastAsia="Times New Roman" w:hAnsi="Times New Roman" w:cs="Times New Roman"/>
+          <w:b/>
+          <w:bCs/>
+          <w:color w:val="7030A0"/>
+          <w:sz w:val="24"/>
+          <w:szCs w:val="24"/>
+          <w:lang w:eastAsia="en-AU"/>
+        </w:rPr>
+        <w:t>are</w:t>
+      </w:r>
+      <w:r>
+        <w:rPr>
+          <w:rFonts w:ascii="Times New Roman" w:eastAsia="Times New Roman" w:hAnsi="Times New Roman" w:cs="Times New Roman"/>
+          <w:b/>
+          <w:bCs/>
+          <w:color w:val="7030A0"/>
+          <w:sz w:val="24"/>
+          <w:szCs w:val="24"/>
+          <w:lang w:eastAsia="en-AU"/>
+        </w:rPr>
+        <w:t xml:space="preserve"> much bigger than the other formats because EVERY PIXEL has a 3 BYTE colour:</w:t>
+      </w:r>
+    </w:p>
+    <w:p>
+      <w:pPr>
+        <w:numPr>
+          <w:ilvl w:val="1"/>
+          <w:numId w:val="1"/>
+        </w:numPr>
+        <w:spacing w:after="0" w:line="240" w:lineRule="auto"/>
+        <w:textAlignment w:val="center"/>
+        <w:rPr>
+          <w:rFonts w:ascii="Times New Roman" w:eastAsia="Times New Roman" w:hAnsi="Times New Roman" w:cs="Times New Roman"/>
+          <w:b/>
+          <w:bCs/>
+          <w:color w:val="7030A0"/>
+          <w:sz w:val="24"/>
+          <w:szCs w:val="24"/>
+          <w:lang w:eastAsia="en-AU"/>
+        </w:rPr>
+      </w:pPr>
+      <w:r>
+        <w:rPr>
+          <w:rFonts w:ascii="Times New Roman" w:eastAsia="Times New Roman" w:hAnsi="Times New Roman" w:cs="Times New Roman"/>
+          <w:b/>
+          <w:bCs/>
+          <w:color w:val="7030A0"/>
+          <w:sz w:val="24"/>
+          <w:szCs w:val="24"/>
+          <w:lang w:eastAsia="en-AU"/>
+        </w:rPr>
+        <w:t>The 50-pixel image has a border size of 100 x 100 = 10,000 pixels</w:t>
+      </w:r>
+    </w:p>
+    <w:p>
+      <w:pPr>
+        <w:numPr>
+          <w:ilvl w:val="1"/>
+          <w:numId w:val="1"/>
+        </w:numPr>
+        <w:spacing w:after="0" w:line="240" w:lineRule="auto"/>
+        <w:textAlignment w:val="center"/>
+        <w:rPr>
+          <w:rFonts w:ascii="Times New Roman" w:eastAsia="Times New Roman" w:hAnsi="Times New Roman" w:cs="Times New Roman"/>
+          <w:b/>
+          <w:bCs/>
+          <w:color w:val="7030A0"/>
+          <w:sz w:val="24"/>
+          <w:szCs w:val="24"/>
+          <w:lang w:eastAsia="en-AU"/>
+        </w:rPr>
+      </w:pPr>
+      <w:r>
+        <w:rPr>
+          <w:rFonts w:ascii="Times New Roman" w:eastAsia="Times New Roman" w:hAnsi="Times New Roman" w:cs="Times New Roman"/>
+          <w:b/>
+          <w:bCs/>
+          <w:color w:val="7030A0"/>
+          <w:sz w:val="24"/>
+          <w:szCs w:val="24"/>
+          <w:lang w:eastAsia="en-AU"/>
+        </w:rPr>
+        <w:t>The 200-pixel image has a border size of 400 x 400 = 160,000 pixels</w:t>
+      </w:r>
+    </w:p>
+    <w:p>
+      <w:pPr>
+        <w:numPr>
+          <w:ilvl w:val="1"/>
+          <w:numId w:val="1"/>
+        </w:numPr>
+        <w:spacing w:after="0" w:line="240" w:lineRule="auto"/>
+        <w:textAlignment w:val="center"/>
+        <w:rPr>
+          <w:rFonts w:ascii="Times New Roman" w:eastAsia="Times New Roman" w:hAnsi="Times New Roman" w:cs="Times New Roman"/>
+          <w:b/>
+          <w:bCs/>
+          <w:color w:val="7030A0"/>
+          <w:sz w:val="24"/>
+          <w:szCs w:val="24"/>
+          <w:lang w:eastAsia="en-AU"/>
+        </w:rPr>
+      </w:pPr>
+      <w:r>
+        <w:rPr>
+          <w:rFonts w:ascii="Times New Roman" w:eastAsia="Times New Roman" w:hAnsi="Times New Roman" w:cs="Times New Roman"/>
+          <w:b/>
+          <w:bCs/>
+          <w:color w:val="7030A0"/>
+          <w:sz w:val="24"/>
+          <w:szCs w:val="24"/>
+          <w:lang w:eastAsia="en-AU"/>
+        </w:rPr>
+        <w:t>The 600-pixel image has a border size of 1200 x 1200 = 1,440,000 pixels</w:t>
+      </w:r>
+    </w:p>
+    <w:p>
+      <w:pPr>
+        <w:spacing w:after="0" w:line="240" w:lineRule="auto"/>
+        <w:ind w:left="1440"/>
+        <w:textAlignment w:val="center"/>
+        <w:rPr>
+          <w:rFonts w:ascii="Times New Roman" w:eastAsia="Times New Roman" w:hAnsi="Times New Roman" w:cs="Times New Roman"/>
+          <w:b/>
+          <w:bCs/>
+          <w:color w:val="7030A0"/>
+          <w:sz w:val="24"/>
+          <w:szCs w:val="24"/>
+          <w:lang w:eastAsia="en-AU"/>
+        </w:rPr>
+      </w:pPr>
+    </w:p>
+    <w:p>
+      <w:pPr>
+        <w:spacing w:after="0" w:line="240" w:lineRule="auto"/>
+        <w:ind w:left="540"/>
+        <w:textAlignment w:val="center"/>
+        <w:rPr>
+          <w:rFonts w:ascii="Times New Roman" w:eastAsia="Times New Roman" w:hAnsi="Times New Roman" w:cs="Times New Roman"/>
+          <w:b/>
+          <w:bCs/>
+          <w:color w:val="7030A0"/>
+          <w:sz w:val="24"/>
+          <w:szCs w:val="24"/>
+          <w:lang w:eastAsia="en-AU"/>
+        </w:rPr>
+      </w:pPr>
+      <w:r>
+        <w:rPr>
+          <w:noProof/>
+        </w:rPr>
+        <w:drawing>
+          <wp:inline distT="0" distB="0" distL="0" distR="0" wp14:anchorId="26F5614A" wp14:editId="2EA2263B">
+            <wp:extent cx="4590446" cy="1542197"/>
+            <wp:effectExtent l="0" t="0" r="635" b="1270"/>
+            <wp:docPr id="27" name="Picture 27"/>
+            <wp:cNvGraphicFramePr>
+              <a:graphicFrameLocks xmlns:a="http://schemas.openxmlformats.org/drawingml/2006/main" noChangeAspect="1"/>
+            </wp:cNvGraphicFramePr>
+            <a:graphic xmlns:a="http://schemas.openxmlformats.org/drawingml/2006/main">
+              <a:graphicData uri="http://schemas.openxmlformats.org/drawingml/2006/picture">
+                <pic:pic xmlns:pic="http://schemas.openxmlformats.org/drawingml/2006/picture">
+                  <pic:nvPicPr>
+                    <pic:cNvPr id="1" name=""/>
+                    <pic:cNvPicPr/>
+                  </pic:nvPicPr>
+                  <pic:blipFill>
+                    <a:blip r:embed="rId9"/>
+                    <a:stretch>
+                      <a:fillRect/>
+                    </a:stretch>
+                  </pic:blipFill>
+                  <pic:spPr>
+                    <a:xfrm>
+                      <a:off x="0" y="0"/>
+                      <a:ext cx="4643136" cy="1559899"/>
+                    </a:xfrm>
+                    <a:prstGeom prst="rect">
+                      <a:avLst/>
+                    </a:prstGeom>
+                  </pic:spPr>
+                </pic:pic>
+              </a:graphicData>
+            </a:graphic>
+          </wp:inline>
+        </w:drawing>
+      </w:r>
+    </w:p>
+    <w:p>
+      <w:pPr>
+        <w:spacing w:after="0" w:line="240" w:lineRule="auto"/>
+        <w:ind w:left="540"/>
+        <w:textAlignment w:val="center"/>
+        <w:rPr>
+          <w:rFonts w:ascii="Times New Roman" w:eastAsia="Times New Roman" w:hAnsi="Times New Roman" w:cs="Times New Roman"/>
+          <w:b/>
+          <w:bCs/>
+          <w:color w:val="7030A0"/>
+          <w:sz w:val="24"/>
+          <w:szCs w:val="24"/>
+          <w:lang w:eastAsia="en-AU"/>
+        </w:rPr>
+      </w:pPr>
+    </w:p>
+    <w:p>
+      <w:pPr>
+        <w:spacing w:after="0" w:line="240" w:lineRule="auto"/>
+        <w:ind w:left="540"/>
+        <w:rPr>
+          <w:rFonts w:ascii="Times New Roman" w:eastAsia="Times New Roman" w:hAnsi="Times New Roman" w:cs="Times New Roman"/>
+          <w:color w:val="7030A0"/>
+          <w:sz w:val="24"/>
+          <w:szCs w:val="24"/>
+          <w:lang w:eastAsia="en-AU"/>
+        </w:rPr>
+      </w:pPr>
+      <w:r>
+        <w:rPr>
+          <w:rFonts w:ascii="Times New Roman" w:eastAsia="Times New Roman" w:hAnsi="Times New Roman" w:cs="Times New Roman"/>
+          <w:b/>
+          <w:bCs/>
+          <w:color w:val="7030A0"/>
+          <w:sz w:val="24"/>
+          <w:szCs w:val="24"/>
+          <w:lang w:eastAsia="en-AU"/>
+        </w:rPr>
+        <w:t xml:space="preserve">To see what’s in the </w:t>
+      </w:r>
+      <w:proofErr w:type="gramStart"/>
+      <w:r>
+        <w:rPr>
+          <w:rFonts w:ascii="Times New Roman" w:eastAsia="Times New Roman" w:hAnsi="Times New Roman" w:cs="Times New Roman"/>
+          <w:b/>
+          <w:bCs/>
+          <w:color w:val="7030A0"/>
+          <w:sz w:val="24"/>
+          <w:szCs w:val="24"/>
+          <w:lang w:eastAsia="en-AU"/>
+        </w:rPr>
+        <w:t>200 pixel</w:t>
+      </w:r>
+      <w:proofErr w:type="gramEnd"/>
+      <w:r>
+        <w:rPr>
+          <w:rFonts w:ascii="Times New Roman" w:eastAsia="Times New Roman" w:hAnsi="Times New Roman" w:cs="Times New Roman"/>
+          <w:b/>
+          <w:bCs/>
+          <w:color w:val="7030A0"/>
+          <w:sz w:val="24"/>
+          <w:szCs w:val="24"/>
+          <w:lang w:eastAsia="en-AU"/>
+        </w:rPr>
+        <w:t xml:space="preserve"> BMP file, r</w:t>
+      </w:r>
+      <w:r>
+        <w:rPr>
+          <w:rFonts w:ascii="Times New Roman" w:eastAsia="Times New Roman" w:hAnsi="Times New Roman" w:cs="Times New Roman"/>
+          <w:b/>
+          <w:bCs/>
+          <w:color w:val="7030A0"/>
+          <w:sz w:val="24"/>
+          <w:szCs w:val="24"/>
+          <w:lang w:eastAsia="en-AU"/>
+        </w:rPr>
+        <w:t>ight click and "Open with" &gt; "Notepad"</w:t>
+      </w:r>
+      <w:r>
+        <w:rPr>
+          <w:rFonts w:ascii="Times New Roman" w:eastAsia="Times New Roman" w:hAnsi="Times New Roman" w:cs="Times New Roman"/>
+          <w:b/>
+          <w:bCs/>
+          <w:color w:val="7030A0"/>
+          <w:sz w:val="24"/>
+          <w:szCs w:val="24"/>
+          <w:lang w:eastAsia="en-AU"/>
+        </w:rPr>
+        <w:t>:</w:t>
+      </w:r>
+    </w:p>
+    <w:p>
+      <w:pPr>
+        <w:spacing w:after="0" w:line="240" w:lineRule="auto"/>
+        <w:ind w:left="540"/>
+        <w:rPr>
+          <w:rFonts w:ascii="Calibri" w:eastAsia="Times New Roman" w:hAnsi="Calibri" w:cs="Calibri"/>
+          <w:lang w:eastAsia="en-AU"/>
+        </w:rPr>
+      </w:pPr>
+      <w:r>
+        <w:rPr>
+          <w:rFonts w:ascii="Calibri" w:eastAsia="Times New Roman" w:hAnsi="Calibri" w:cs="Calibri"/>
+          <w:noProof/>
+          <w:lang w:eastAsia="en-AU"/>
+        </w:rPr>
+        <w:drawing>
+          <wp:inline distT="0" distB="0" distL="0" distR="0" wp14:anchorId="1DA170D0" wp14:editId="5571AB0F">
+            <wp:extent cx="6250940" cy="3453130"/>
+            <wp:effectExtent l="0" t="0" r="0" b="0"/>
+            <wp:docPr id="21" name="Picture 21" descr="Scan with Windows Defender... &#10;Open with &#10;Give access to &#10;Restore previous versions &#10;Send to &#10;Copy &#10;Create shortcut &#10;Delete &#10;Rename &#10;Pro perties &#10;'1 28 V8-80unce &#10;28 V8-80unceOI-4bIankPages &#10;30MinuteGame- Lassoff &#10;&gt; &#10;&gt; &#10;loudness trend-Wike... &#10;6/07/2019 10:56 PM &#10;Adobe Photoshop CC 2018 &#10;Adobe Photoshop CC 201 g &#10;fanView 32- bit &#10;Microsoft Visual Studio 2017 &#10;L] &#10;Notepad &#10;Paint &#10;Paint 3D &#10;Photos &#10;Sketch800k &#10;Search the Store &#10;Choose another app &#10;Triangle-2DOpx-GIF.gif &#10;Triangle-2DOpx-JPG.jpg &#10;Triangle-2DOpx- PNG.png &#10;25/07/2019 11:32 AM &#10;25/07/2019 11:31 AM &#10;25/07/2019 11:32 AM &#10;GIF File &#10;GIF File &#10;GIF File &#10;GIF File &#10;GIF File &#10;GIF File &#10;GIF File &#10;GIF File &#10;GIF File &#10;PNG File &#10;PNG File &#10;Windows Mt &#10;Data Base Fil &#10;BMP File &#10;GIF File &#10;Windows Mt &#10;PNG File "/>
+            <wp:cNvGraphicFramePr>
+              <a:graphicFrameLocks xmlns:a="http://schemas.openxmlformats.org/drawingml/2006/main" noChangeAspect="1"/>
+            </wp:cNvGraphicFramePr>
+            <a:graphic xmlns:a="http://schemas.openxmlformats.org/drawingml/2006/main">
+              <a:graphicData uri="http://schemas.openxmlformats.org/drawingml/2006/picture">
+                <pic:pic xmlns:pic="http://schemas.openxmlformats.org/drawingml/2006/picture">
+                  <pic:nvPicPr>
+                    <pic:cNvPr id="0" name="Picture 1" descr="Scan with Windows Defender... &#10;Open with &#10;Give access to &#10;Restore previous versions &#10;Send to &#10;Copy &#10;Create shortcut &#10;Delete &#10;Rename &#10;Pro perties &#10;'1 28 V8-80unce &#10;28 V8-80unceOI-4bIankPages &#10;30MinuteGame- Lassoff &#10;&gt; &#10;&gt; &#10;loudness trend-Wike... &#10;6/07/2019 10:56 PM &#10;Adobe Photoshop CC 2018 &#10;Adobe Photoshop CC 201 g &#10;fanView 32- bit &#10;Microsoft Visual Studio 2017 &#10;L] &#10;Notepad &#10;Paint &#10;Paint 3D &#10;Photos &#10;Sketch800k &#10;Search the Store &#10;Choose another app &#10;Triangle-2DOpx-GIF.gif &#10;Triangle-2DOpx-JPG.jpg &#10;Triangle-2DOpx- PNG.png &#10;25/07/2019 11:32 AM &#10;25/07/2019 11:31 AM &#10;25/07/2019 11:32 AM &#10;GIF File &#10;GIF File &#10;GIF File &#10;GIF File &#10;GIF File &#10;GIF File &#10;GIF File &#10;GIF File &#10;GIF File &#10;PNG File &#10;PNG File &#10;Windows Mt &#10;Data Base Fil &#10;BMP File &#10;GIF File &#10;Windows Mt &#10;PNG File "/>
+                    <pic:cNvPicPr>
+                      <a:picLocks noChangeAspect="1" noChangeArrowheads="1"/>
+                    </pic:cNvPicPr>
+                  </pic:nvPicPr>
+                  <pic:blipFill>
+                    <a:blip r:embed="rId10">
+                      <a:extLst>
+                        <a:ext uri="{28A0092B-C50C-407E-A947-70E740481C1C}">
+                          <a14:useLocalDpi xmlns:a14="http://schemas.microsoft.com/office/drawing/2010/main" val="0"/>
+                        </a:ext>
+                      </a:extLst>
+                    </a:blip>
+                    <a:srcRect/>
+                    <a:stretch>
+                      <a:fillRect/>
+                    </a:stretch>
+                  </pic:blipFill>
+                  <pic:spPr bwMode="auto">
+                    <a:xfrm>
+                      <a:off x="0" y="0"/>
+                      <a:ext cx="6250940" cy="3453130"/>
+                    </a:xfrm>
+                    <a:prstGeom prst="rect">
+                      <a:avLst/>
+                    </a:prstGeom>
+                    <a:noFill/>
+                    <a:ln>
+                      <a:noFill/>
+                    </a:ln>
+                  </pic:spPr>
+                </pic:pic>
+              </a:graphicData>
+            </a:graphic>
+          </wp:inline>
+        </w:drawing>
+      </w:r>
+    </w:p>
+    <w:p>
+      <w:pPr>
+        <w:spacing w:after="0" w:line="240" w:lineRule="auto"/>
+        <w:ind w:left="540"/>
+        <w:rPr>
+          <w:rFonts w:ascii="Times New Roman" w:eastAsia="Times New Roman" w:hAnsi="Times New Roman" w:cs="Times New Roman"/>
+          <w:color w:val="7030A0"/>
+          <w:sz w:val="24"/>
+          <w:szCs w:val="24"/>
+          <w:lang w:eastAsia="en-AU"/>
+        </w:rPr>
+      </w:pPr>
+      <w:r>
+        <w:rPr>
+          <w:rFonts w:ascii="Times New Roman" w:eastAsia="Times New Roman" w:hAnsi="Times New Roman" w:cs="Times New Roman"/>
+          <w:color w:val="7030A0"/>
+          <w:sz w:val="24"/>
+          <w:szCs w:val="24"/>
+          <w:lang w:eastAsia="en-AU"/>
+        </w:rPr>
+        <w:t> </w:t>
+      </w:r>
+    </w:p>
+    <w:p>
+      <w:pPr>
+        <w:spacing w:after="0" w:line="240" w:lineRule="auto"/>
+        <w:ind w:left="540"/>
+        <w:rPr>
+          <w:rFonts w:ascii="Times New Roman" w:eastAsia="Times New Roman" w:hAnsi="Times New Roman" w:cs="Times New Roman"/>
+          <w:color w:val="7030A0"/>
+          <w:sz w:val="24"/>
+          <w:szCs w:val="24"/>
+          <w:lang w:eastAsia="en-AU"/>
+        </w:rPr>
+      </w:pPr>
+      <w:r>
+        <w:rPr>
+          <w:rFonts w:ascii="Times New Roman" w:eastAsia="Times New Roman" w:hAnsi="Times New Roman" w:cs="Times New Roman"/>
+          <w:b/>
+          <w:bCs/>
+          <w:color w:val="7030A0"/>
+          <w:sz w:val="24"/>
+          <w:szCs w:val="24"/>
+          <w:lang w:eastAsia="en-AU"/>
+        </w:rPr>
+        <w:t>The file will take a while to open and should look like this:</w:t>
+      </w:r>
+    </w:p>
+    <w:p>
+      <w:pPr>
+        <w:spacing w:after="0" w:line="240" w:lineRule="auto"/>
+        <w:ind w:left="540"/>
+        <w:rPr>
+          <w:rFonts w:ascii="Calibri" w:eastAsia="Times New Roman" w:hAnsi="Calibri" w:cs="Calibri"/>
+          <w:lang w:eastAsia="en-AU"/>
+        </w:rPr>
+      </w:pPr>
+      <w:r>
+        <w:rPr>
+          <w:rFonts w:ascii="Calibri" w:eastAsia="Times New Roman" w:hAnsi="Calibri" w:cs="Calibri"/>
+          <w:noProof/>
+          <w:lang w:eastAsia="en-AU"/>
+        </w:rPr>
+        <w:lastRenderedPageBreak/>
+        <w:drawing>
+          <wp:inline distT="0" distB="0" distL="0" distR="0" wp14:anchorId="04BC53F1" wp14:editId="47ECF0D5">
+            <wp:extent cx="6209665" cy="6236970"/>
+            <wp:effectExtent l="0" t="0" r="635" b="0"/>
+            <wp:docPr id="20" name="Picture 20" descr="Triangle-2DOpx-8MP.bmp Notepad &#10;Eile Edit Fermat View Help &#10;8M6SO &#10;6 &#10;so "/>
+            <wp:cNvGraphicFramePr>
+              <a:graphicFrameLocks xmlns:a="http://schemas.openxmlformats.org/drawingml/2006/main" noChangeAspect="1"/>
+            </wp:cNvGraphicFramePr>
+            <a:graphic xmlns:a="http://schemas.openxmlformats.org/drawingml/2006/main">
+              <a:graphicData uri="http://schemas.openxmlformats.org/drawingml/2006/picture">
+                <pic:pic xmlns:pic="http://schemas.openxmlformats.org/drawingml/2006/picture">
+                  <pic:nvPicPr>
+                    <pic:cNvPr id="0" name="Picture 2" descr="Triangle-2DOpx-8MP.bmp Notepad &#10;Eile Edit Fermat View Help &#10;8M6SO &#10;6 &#10;so "/>
+                    <pic:cNvPicPr>
+                      <a:picLocks noChangeAspect="1" noChangeArrowheads="1"/>
+                    </pic:cNvPicPr>
+                  </pic:nvPicPr>
+                  <pic:blipFill>
+                    <a:blip r:embed="rId11">
+                      <a:extLst>
+                        <a:ext uri="{28A0092B-C50C-407E-A947-70E740481C1C}">
+                          <a14:useLocalDpi xmlns:a14="http://schemas.microsoft.com/office/drawing/2010/main" val="0"/>
+                        </a:ext>
+                      </a:extLst>
+                    </a:blip>
+                    <a:srcRect/>
+                    <a:stretch>
+                      <a:fillRect/>
+                    </a:stretch>
+                  </pic:blipFill>
+                  <pic:spPr bwMode="auto">
+                    <a:xfrm>
+                      <a:off x="0" y="0"/>
+                      <a:ext cx="6209665" cy="6236970"/>
+                    </a:xfrm>
+                    <a:prstGeom prst="rect">
+                      <a:avLst/>
+                    </a:prstGeom>
+                    <a:noFill/>
+                    <a:ln>
+                      <a:noFill/>
+                    </a:ln>
+                  </pic:spPr>
+                </pic:pic>
+              </a:graphicData>
+            </a:graphic>
+          </wp:inline>
+        </w:drawing>
+      </w:r>
+    </w:p>
+    <w:p>
+      <w:pPr>
+        <w:spacing w:after="0" w:line="240" w:lineRule="auto"/>
+        <w:ind w:left="540"/>
+        <w:rPr>
+          <w:rFonts w:ascii="Times New Roman" w:eastAsia="Times New Roman" w:hAnsi="Times New Roman" w:cs="Times New Roman"/>
+          <w:b/>
+          <w:bCs/>
+          <w:color w:val="7030A0"/>
+          <w:sz w:val="24"/>
+          <w:szCs w:val="24"/>
+          <w:lang w:eastAsia="en-AU"/>
+        </w:rPr>
+      </w:pPr>
+    </w:p>
+    <w:p>
+      <w:pPr>
+        <w:spacing w:after="0" w:line="240" w:lineRule="auto"/>
+        <w:ind w:left="540"/>
+        <w:rPr>
+          <w:rFonts w:ascii="Times New Roman" w:eastAsia="Times New Roman" w:hAnsi="Times New Roman" w:cs="Times New Roman"/>
+          <w:b/>
+          <w:bCs/>
+          <w:color w:val="7030A0"/>
+          <w:sz w:val="24"/>
+          <w:szCs w:val="24"/>
+          <w:lang w:eastAsia="en-AU"/>
+        </w:rPr>
+      </w:pPr>
+      <w:r>
+        <w:rPr>
+          <w:rFonts w:ascii="Times New Roman" w:eastAsia="Times New Roman" w:hAnsi="Times New Roman" w:cs="Times New Roman"/>
+          <w:b/>
+          <w:bCs/>
+          <w:color w:val="7030A0"/>
+          <w:sz w:val="24"/>
+          <w:szCs w:val="24"/>
+          <w:lang w:eastAsia="en-AU"/>
+        </w:rPr>
+        <w:t>If you paste all this into Word, it’s about 65 pages with 465,610 characters which is close to the 469 Bytes!!!</w:t>
+      </w:r>
+    </w:p>
+    <w:p>
+      <w:pPr>
+        <w:spacing w:after="0" w:line="240" w:lineRule="auto"/>
+        <w:ind w:left="540"/>
+        <w:rPr>
+          <w:rFonts w:ascii="Times New Roman" w:eastAsia="Times New Roman" w:hAnsi="Times New Roman" w:cs="Times New Roman"/>
+          <w:color w:val="7030A0"/>
+          <w:sz w:val="24"/>
+          <w:szCs w:val="24"/>
+          <w:lang w:eastAsia="en-AU"/>
+        </w:rPr>
+      </w:pPr>
+      <w:r>
+        <w:rPr>
+          <w:noProof/>
+        </w:rPr>
+        <w:drawing>
+          <wp:inline distT="0" distB="0" distL="0" distR="0" wp14:anchorId="4726085C" wp14:editId="191B7CE1">
+            <wp:extent cx="2438400" cy="2066925"/>
+            <wp:effectExtent l="0" t="0" r="0" b="9525"/>
+            <wp:docPr id="33" name="Picture 33"/>
+            <wp:cNvGraphicFramePr>
+              <a:graphicFrameLocks xmlns:a="http://schemas.openxmlformats.org/drawingml/2006/main" noChangeAspect="1"/>
+            </wp:cNvGraphicFramePr>
+            <a:graphic xmlns:a="http://schemas.openxmlformats.org/drawingml/2006/main">
+              <a:graphicData uri="http://schemas.openxmlformats.org/drawingml/2006/picture">
+                <pic:pic xmlns:pic="http://schemas.openxmlformats.org/drawingml/2006/picture">
+                  <pic:nvPicPr>
+                    <pic:cNvPr id="1" name=""/>
+                    <pic:cNvPicPr/>
+                  </pic:nvPicPr>
+                  <pic:blipFill>
+                    <a:blip r:embed="rId12"/>
+                    <a:stretch>
+                      <a:fillRect/>
+                    </a:stretch>
+                  </pic:blipFill>
+                  <pic:spPr>
+                    <a:xfrm>
+                      <a:off x="0" y="0"/>
+                      <a:ext cx="2438400" cy="2066925"/>
+                    </a:xfrm>
+                    <a:prstGeom prst="rect">
+                      <a:avLst/>
+                    </a:prstGeom>
+                  </pic:spPr>
+                </pic:pic>
+              </a:graphicData>
+            </a:graphic>
+          </wp:inline>
+        </w:drawing>
+      </w:r>
+    </w:p>
+    <w:p/>
+    <w:p>
+      <w:pPr>
+        <w:spacing w:line="240" w:lineRule="auto"/>
+        <w:rPr>
+          <w:rFonts w:ascii="Calibri" w:eastAsia="Times New Roman" w:hAnsi="Calibri" w:cs="Calibri"/>
+          <w:lang w:eastAsia="en-AU"/>
+        </w:rPr>
+      </w:pPr>
+      <w:r>
+        <w:rPr>
+          <w:rFonts w:ascii="Calibri" w:eastAsia="Times New Roman" w:hAnsi="Calibri" w:cs="Calibri"/>
+          <w:lang w:eastAsia="en-AU"/>
+        </w:rPr>
+        <w:t>To do the calculations, we have:</w:t>
+      </w:r>
+    </w:p>
+    <w:p>
+      <w:pPr>
+        <w:spacing w:line="240" w:lineRule="auto"/>
+        <w:rPr>
+          <w:rFonts w:ascii="Calibri" w:eastAsia="Times New Roman" w:hAnsi="Calibri" w:cs="Calibri"/>
+          <w:lang w:eastAsia="en-AU"/>
+        </w:rPr>
+      </w:pPr>
+      <w:r>
+        <w:rPr>
+          <w:rFonts w:ascii="Calibri" w:eastAsia="Times New Roman" w:hAnsi="Calibri" w:cs="Calibri"/>
+          <w:lang w:eastAsia="en-AU"/>
+        </w:rPr>
+        <w:t xml:space="preserve">Total pixels = 400 x 400 </w:t>
+      </w:r>
+    </w:p>
+    <w:p>
+      <w:pPr>
+        <w:spacing w:line="240" w:lineRule="auto"/>
+        <w:rPr>
+          <w:rFonts w:ascii="Calibri" w:eastAsia="Times New Roman" w:hAnsi="Calibri" w:cs="Calibri"/>
+          <w:lang w:eastAsia="en-AU"/>
+        </w:rPr>
+      </w:pPr>
+      <w:r>
+        <w:rPr>
+          <w:rFonts w:ascii="Calibri" w:eastAsia="Times New Roman" w:hAnsi="Calibri" w:cs="Calibri"/>
+          <w:lang w:eastAsia="en-AU"/>
+        </w:rPr>
+        <w:t xml:space="preserve">                      </w:t>
+      </w:r>
+      <w:r>
+        <w:rPr>
+          <w:rFonts w:ascii="Calibri" w:eastAsia="Times New Roman" w:hAnsi="Calibri" w:cs="Calibri"/>
+          <w:lang w:eastAsia="en-AU"/>
+        </w:rPr>
+        <w:t xml:space="preserve">= 160,000 </w:t>
+      </w:r>
+    </w:p>
+    <w:p>
+      <w:pPr>
+        <w:spacing w:line="240" w:lineRule="auto"/>
+        <w:rPr>
+          <w:rFonts w:ascii="Calibri" w:eastAsia="Times New Roman" w:hAnsi="Calibri" w:cs="Calibri"/>
+          <w:lang w:eastAsia="en-AU"/>
+        </w:rPr>
+      </w:pPr>
+      <w:r>
+        <w:rPr>
+          <w:rFonts w:ascii="Calibri" w:eastAsia="Times New Roman" w:hAnsi="Calibri" w:cs="Calibri"/>
+          <w:lang w:eastAsia="en-AU"/>
+        </w:rPr>
+        <w:t xml:space="preserve">Total bytes </w:t>
+      </w:r>
+      <w:r>
+        <w:rPr>
+          <w:rFonts w:ascii="Cambria Math" w:eastAsia="Times New Roman" w:hAnsi="Cambria Math" w:cs="Calibri"/>
+          <w:lang w:eastAsia="en-AU"/>
+        </w:rPr>
+        <w:t>≈</w:t>
+      </w:r>
+      <w:r>
+        <w:rPr>
+          <w:rFonts w:ascii="Calibri" w:eastAsia="Times New Roman" w:hAnsi="Calibri" w:cs="Calibri"/>
+          <w:lang w:eastAsia="en-AU"/>
+        </w:rPr>
+        <w:t xml:space="preserve"> 3 bytes per pixel</w:t>
+      </w:r>
+    </w:p>
+    <w:p>
+      <w:pPr>
+        <w:spacing w:line="240" w:lineRule="auto"/>
+        <w:rPr>
+          <w:rFonts w:ascii="Calibri" w:eastAsia="Times New Roman" w:hAnsi="Calibri" w:cs="Calibri"/>
+          <w:lang w:eastAsia="en-AU"/>
+        </w:rPr>
+      </w:pPr>
+      <w:r>
+        <w:rPr>
+          <w:rFonts w:ascii="Calibri" w:eastAsia="Times New Roman" w:hAnsi="Calibri" w:cs="Calibri"/>
+          <w:lang w:eastAsia="en-AU"/>
+        </w:rPr>
+        <w:t xml:space="preserve">                      </w:t>
+      </w:r>
+      <w:r>
+        <w:rPr>
+          <w:rFonts w:ascii="Cambria Math" w:eastAsia="Times New Roman" w:hAnsi="Cambria Math" w:cs="Calibri"/>
+          <w:lang w:eastAsia="en-AU"/>
+        </w:rPr>
+        <w:t>≈</w:t>
+      </w:r>
+      <w:r>
+        <w:rPr>
+          <w:rFonts w:ascii="Calibri" w:eastAsia="Times New Roman" w:hAnsi="Calibri" w:cs="Calibri"/>
+          <w:lang w:eastAsia="en-AU"/>
+        </w:rPr>
+        <w:t xml:space="preserve"> 3 x 160,000 </w:t>
+      </w:r>
+    </w:p>
+    <w:p>
+      <w:pPr>
+        <w:spacing w:line="240" w:lineRule="auto"/>
+        <w:rPr>
+          <w:rFonts w:ascii="Calibri" w:eastAsia="Times New Roman" w:hAnsi="Calibri" w:cs="Calibri"/>
+          <w:lang w:eastAsia="en-AU"/>
+        </w:rPr>
+      </w:pPr>
+      <w:r>
+        <w:rPr>
+          <w:rFonts w:ascii="Calibri" w:eastAsia="Times New Roman" w:hAnsi="Calibri" w:cs="Calibri"/>
+          <w:lang w:eastAsia="en-AU"/>
+        </w:rPr>
+        <w:t xml:space="preserve">                      </w:t>
+      </w:r>
+      <w:r>
+        <w:rPr>
+          <w:rFonts w:ascii="Cambria Math" w:eastAsia="Times New Roman" w:hAnsi="Cambria Math" w:cs="Calibri"/>
+          <w:lang w:eastAsia="en-AU"/>
+        </w:rPr>
+        <w:t xml:space="preserve">≈ </w:t>
+      </w:r>
+      <w:r>
+        <w:rPr>
+          <w:rFonts w:ascii="Calibri" w:eastAsia="Times New Roman" w:hAnsi="Calibri" w:cs="Calibri"/>
+          <w:lang w:eastAsia="en-AU"/>
+        </w:rPr>
+        <w:t>480,000 Bytes</w:t>
+      </w:r>
+    </w:p>
+    <w:p>
+      <w:pPr>
+        <w:spacing w:line="240" w:lineRule="auto"/>
+        <w:rPr>
+          <w:rFonts w:ascii="Calibri" w:eastAsia="Times New Roman" w:hAnsi="Calibri" w:cs="Calibri"/>
+          <w:lang w:eastAsia="en-AU"/>
+        </w:rPr>
+      </w:pPr>
+      <w:r>
+        <w:rPr>
+          <w:rFonts w:ascii="Calibri" w:eastAsia="Times New Roman" w:hAnsi="Calibri" w:cs="Calibri"/>
+          <w:lang w:eastAsia="en-AU"/>
+        </w:rPr>
+        <w:t xml:space="preserve">                      </w:t>
+      </w:r>
+      <w:r>
+        <w:rPr>
+          <w:rFonts w:ascii="Cambria Math" w:eastAsia="Times New Roman" w:hAnsi="Cambria Math" w:cs="Calibri"/>
+          <w:lang w:eastAsia="en-AU"/>
+        </w:rPr>
+        <w:t xml:space="preserve">≈ </w:t>
+      </w:r>
+      <w:r>
+        <w:rPr>
+          <w:rFonts w:ascii="Calibri" w:eastAsia="Times New Roman" w:hAnsi="Calibri" w:cs="Calibri"/>
+          <w:lang w:eastAsia="en-AU"/>
+        </w:rPr>
+        <w:t>480 kilobytes</w:t>
+      </w:r>
+    </w:p>
+    <w:p>
+      <w:r>
+        <w:rPr>
+          <w:noProof/>
+        </w:rPr>
+        <mc:AlternateContent>
+          <mc:Choice Requires="wps">
+            <w:drawing>
+              <wp:anchor distT="0" distB="0" distL="114300" distR="114300" simplePos="0" relativeHeight="251660288" behindDoc="0" locked="0" layoutInCell="1" allowOverlap="1" wp14:anchorId="7DEAE6F4" wp14:editId="415EB2A6">
+                <wp:simplePos x="0" y="0"/>
+                <wp:positionH relativeFrom="column">
+                  <wp:posOffset>5463453</wp:posOffset>
+                </wp:positionH>
+                <wp:positionV relativeFrom="paragraph">
+                  <wp:posOffset>8445391</wp:posOffset>
                 </wp:positionV>
                 <wp:extent cx="2268187" cy="724395"/>
                 <wp:effectExtent l="0" t="0" r="18415" b="19050"/>
@@ -405,7 +1431,7 @@
           </mc:Choice>
           <mc:Fallback>
             <w:pict>
-              <v:shape w14:anchorId="7DEAE6F4" id="Text Box 4" o:spid="_x0000_s1027" type="#_x0000_t202" style="position:absolute;margin-left:272.55pt;margin-top:361.65pt;width:178.6pt;height:57.05pt;z-index:251660288;visibility:visible;mso-wrap-style:square;mso-width-percent:0;mso-height-percent:0;mso-wrap-distance-left:9pt;mso-wrap-distance-top:0;mso-wrap-distance-right:9pt;mso-wrap-distance-bottom:0;mso-position-horizontal:absolute;mso-position-horizontal-relative:text;mso-position-vertical:absolute;mso-position-vertical-relative:text;mso-width-percent:0;mso-height-percent:0;mso-width-relative:margin;mso-height-relative:margin;v-text-anchor:top" o:gfxdata="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" fillcolor="white [3201]" strokeweight=".5pt">
+              <v:shape w14:anchorId="7DEAE6F4" id="Text Box 4" o:spid="_x0000_s1027" type="#_x0000_t202" style="position:absolute;margin-left:430.2pt;margin-top:665pt;width:178.6pt;height:57.05pt;z-index:251660288;visibility:visible;mso-wrap-style:square;mso-width-percent:0;mso-height-percent:0;mso-wrap-distance-left:9pt;mso-wrap-distance-top:0;mso-wrap-distance-right:9pt;mso-wrap-distance-bottom:0;mso-position-horizontal:absolute;mso-position-horizontal-relative:text;mso-position-vertical:absolute;mso-position-vertical-relative:text;mso-width-percent:0;mso-height-percent:0;mso-width-relative:margin;mso-height-relative:margin;v-text-anchor:top" o:gfxdata="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" fillcolor="white [3201]" strokeweight=".5pt">
                 <v:textbox>
                   <w:txbxContent>
                     <w:p>
@@ -431,6 +1457,20 @@
           </mc:Fallback>
         </mc:AlternateContent>
       </w:r>
+    </w:p>
+    <w:p>
+      <w:pPr>
+        <w:pStyle w:val="Heading2"/>
+      </w:pPr>
+      <w:r>
+        <w:lastRenderedPageBreak/>
+        <w:t>A vector image can be expanded without distortion because it is a few lines of code such as those shown below</w:t>
+      </w:r>
+      <w:r>
+        <w:t>:</w:t>
+      </w:r>
+    </w:p>
+    <w:p>
       <w:r>
         <w:rPr>
           <w:noProof/>
@@ -438,17 +1478,9 @@
         <mc:AlternateContent>
           <mc:Choice Requires="wps">
             <w:drawing>
-              <wp:anchor distT="0" distB="0" distL="114300" distR="114300" simplePos="0" relativeHeight="251659264" behindDoc="0" locked="0" layoutInCell="1" allowOverlap="1" wp14:anchorId="3B9FCCA5" wp14:editId="7C7AB83E">
-                <wp:simplePos x="0" y="0"/>
-                <wp:positionH relativeFrom="column">
-                  <wp:posOffset>720930</wp:posOffset>
-                </wp:positionH>
-                <wp:positionV relativeFrom="paragraph">
-                  <wp:posOffset>458115</wp:posOffset>
-                </wp:positionV>
-                <wp:extent cx="8310253" cy="5975515"/>
-                <wp:effectExtent l="38100" t="38100" r="33655" b="25400"/>
-                <wp:wrapNone/>
+              <wp:inline distT="0" distB="0" distL="0" distR="0" wp14:anchorId="1BAF85FD" wp14:editId="37B40C95">
+                <wp:extent cx="5825862" cy="4691555"/>
+                <wp:effectExtent l="38100" t="38100" r="41910" b="13970"/>
                 <wp:docPr id="3" name="Isosceles Triangle 3"/>
                 <wp:cNvGraphicFramePr/>
                 <a:graphic xmlns:a="http://schemas.openxmlformats.org/drawingml/2006/main">
@@ -458,7 +1490,7 @@
                       <wps:spPr>
                         <a:xfrm>
                           <a:off x="0" y="0"/>
-                          <a:ext cx="8310253" cy="5975515"/>
+                          <a:ext cx="5825862" cy="4691555"/>
                         </a:xfrm>
                         <a:prstGeom prst="triangle">
                           <a:avLst/>
@@ -493,18 +1525,12 @@
                     </wps:wsp>
                   </a:graphicData>
                 </a:graphic>
-                <wp14:sizeRelH relativeFrom="margin">
-                  <wp14:pctWidth>0</wp14:pctWidth>
-                </wp14:sizeRelH>
-                <wp14:sizeRelV relativeFrom="margin">
-                  <wp14:pctHeight>0</wp14:pctHeight>
-                </wp14:sizeRelV>
-              </wp:anchor>
+              </wp:inline>
             </w:drawing>
           </mc:Choice>
           <mc:Fallback>
             <w:pict>
-              <v:shapetype w14:anchorId="79BE4D0B" id="_x0000_t5" coordsize="21600,21600" o:spt="5" adj="10800" path="m@0,l,21600r21600,xe">
+              <v:shapetype w14:anchorId="048AC214" id="_x0000_t5" coordsize="21600,21600" o:spt="5" adj="10800" path="m@0,l,21600r21600,xe">
                 <v:stroke joinstyle="miter"/>
                 <v:formulas>
                   <v:f eqn="val #0"/>
@@ -516,20 +1542,1724 @@
                   <v:h position="#0,topLeft" xrange="0,21600"/>
                 </v:handles>
               </v:shapetype>
-              <v:shape id="Isosceles Triangle 3" o:spid="_x0000_s1026" type="#_x0000_t5" style="position:absolute;margin-left:56.75pt;margin-top:36.05pt;width:654.35pt;height:470.5pt;z-index:251659264;visibility:visible;mso-wrap-style:square;mso-width-percent:0;mso-height-percent:0;mso-wrap-distance-left:9pt;mso-wrap-distance-top:0;mso-wrap-distance-right:9pt;mso-wrap-distance-bottom:0;mso-position-horizontal:absolute;mso-position-horizontal-relative:text;mso-position-vertical:absolute;mso-position-vertical-relative:text;mso-width-percent:0;mso-height-percent:0;mso-width-relative:margin;mso-height-relative:margin;v-text-anchor:middle" o:gfxdata="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" fillcolor="red" strokecolor="#1f3763 [1604]" strokeweight="3pt"/>
+              <v:shape id="Isosceles Triangle 3" o:spid="_x0000_s1026" type="#_x0000_t5" style="width:458.75pt;height:369.4pt;visibility:visible;mso-wrap-style:square;mso-left-percent:-10001;mso-top-percent:-10001;mso-position-horizontal:absolute;mso-position-horizontal-relative:char;mso-position-vertical:absolute;mso-position-vertical-relative:line;mso-left-percent:-10001;mso-top-percent:-10001;v-text-anchor:middle" o:gfxdata="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" fillcolor="red" strokecolor="#1f3763 [1604]" strokeweight="3pt">
+                <w10:anchorlock/>
+              </v:shape>
             </w:pict>
           </mc:Fallback>
         </mc:AlternateContent>
       </w:r>
+    </w:p>
+    <w:p>
+      <w:pPr>
+        <w:spacing w:after="0" w:line="240" w:lineRule="auto"/>
+        <w:rPr>
+          <w:rFonts w:ascii="Times New Roman" w:eastAsia="Times New Roman" w:hAnsi="Times New Roman" w:cs="Times New Roman"/>
+          <w:sz w:val="24"/>
+          <w:szCs w:val="24"/>
+          <w:lang w:eastAsia="en-AU"/>
+        </w:rPr>
+      </w:pPr>
+      <w:r>
+        <w:rPr>
+          <w:rFonts w:ascii="Times New Roman" w:eastAsia="Times New Roman" w:hAnsi="Times New Roman" w:cs="Times New Roman"/>
+          <w:sz w:val="24"/>
+          <w:szCs w:val="24"/>
+          <w:lang w:eastAsia="en-AU"/>
+        </w:rPr>
+        <w:t xml:space="preserve">Example triangle01 specifies a path in the shape of a triangle. (The </w:t>
+      </w:r>
+      <w:r>
+        <w:rPr>
+          <w:rFonts w:ascii="Times New Roman" w:eastAsia="Times New Roman" w:hAnsi="Times New Roman" w:cs="Times New Roman"/>
+          <w:b/>
+          <w:bCs/>
+          <w:sz w:val="24"/>
+          <w:szCs w:val="24"/>
+          <w:lang w:eastAsia="en-AU"/>
+        </w:rPr>
+        <w:t>M</w:t>
+      </w:r>
+      <w:r>
+        <w:rPr>
+          <w:rFonts w:ascii="Times New Roman" w:eastAsia="Times New Roman" w:hAnsi="Times New Roman" w:cs="Times New Roman"/>
+          <w:sz w:val="24"/>
+          <w:szCs w:val="24"/>
+          <w:lang w:eastAsia="en-AU"/>
+        </w:rPr>
+        <w:t xml:space="preserve"> indicates a </w:t>
+      </w:r>
+      <w:proofErr w:type="spellStart"/>
+      <w:r>
+        <w:rPr>
+          <w:rFonts w:ascii="Times New Roman" w:eastAsia="Times New Roman" w:hAnsi="Times New Roman" w:cs="Times New Roman"/>
+          <w:i/>
+          <w:iCs/>
+          <w:sz w:val="24"/>
+          <w:szCs w:val="24"/>
+          <w:lang w:eastAsia="en-AU"/>
+        </w:rPr>
+        <w:t>moveto</w:t>
+      </w:r>
+      <w:proofErr w:type="spellEnd"/>
+      <w:r>
+        <w:rPr>
+          <w:rFonts w:ascii="Times New Roman" w:eastAsia="Times New Roman" w:hAnsi="Times New Roman" w:cs="Times New Roman"/>
+          <w:sz w:val="24"/>
+          <w:szCs w:val="24"/>
+          <w:lang w:eastAsia="en-AU"/>
+        </w:rPr>
+        <w:t xml:space="preserve">, the </w:t>
+      </w:r>
+      <w:r>
+        <w:rPr>
+          <w:rFonts w:ascii="Times New Roman" w:eastAsia="Times New Roman" w:hAnsi="Times New Roman" w:cs="Times New Roman"/>
+          <w:b/>
+          <w:bCs/>
+          <w:sz w:val="24"/>
+          <w:szCs w:val="24"/>
+          <w:lang w:eastAsia="en-AU"/>
+        </w:rPr>
+        <w:t>L</w:t>
+      </w:r>
+      <w:r>
+        <w:rPr>
+          <w:rFonts w:ascii="Times New Roman" w:eastAsia="Times New Roman" w:hAnsi="Times New Roman" w:cs="Times New Roman"/>
+          <w:sz w:val="24"/>
+          <w:szCs w:val="24"/>
+          <w:lang w:eastAsia="en-AU"/>
+        </w:rPr>
+        <w:t xml:space="preserve">s indicate </w:t>
+      </w:r>
+      <w:proofErr w:type="spellStart"/>
+      <w:r>
+        <w:rPr>
+          <w:rFonts w:ascii="Times New Roman" w:eastAsia="Times New Roman" w:hAnsi="Times New Roman" w:cs="Times New Roman"/>
+          <w:i/>
+          <w:iCs/>
+          <w:sz w:val="24"/>
+          <w:szCs w:val="24"/>
+          <w:lang w:eastAsia="en-AU"/>
+        </w:rPr>
+        <w:t>lineto</w:t>
+      </w:r>
+      <w:r>
+        <w:rPr>
+          <w:rFonts w:ascii="Times New Roman" w:eastAsia="Times New Roman" w:hAnsi="Times New Roman" w:cs="Times New Roman"/>
+          <w:sz w:val="24"/>
+          <w:szCs w:val="24"/>
+          <w:lang w:eastAsia="en-AU"/>
+        </w:rPr>
+        <w:t>s</w:t>
+      </w:r>
+      <w:proofErr w:type="spellEnd"/>
+      <w:r>
+        <w:rPr>
+          <w:rFonts w:ascii="Times New Roman" w:eastAsia="Times New Roman" w:hAnsi="Times New Roman" w:cs="Times New Roman"/>
+          <w:sz w:val="24"/>
+          <w:szCs w:val="24"/>
+          <w:lang w:eastAsia="en-AU"/>
+        </w:rPr>
+        <w:t xml:space="preserve">, and the </w:t>
+      </w:r>
+      <w:r>
+        <w:rPr>
+          <w:rFonts w:ascii="Times New Roman" w:eastAsia="Times New Roman" w:hAnsi="Times New Roman" w:cs="Times New Roman"/>
+          <w:b/>
+          <w:bCs/>
+          <w:sz w:val="24"/>
+          <w:szCs w:val="24"/>
+          <w:lang w:eastAsia="en-AU"/>
+        </w:rPr>
+        <w:t>z</w:t>
+      </w:r>
+      <w:r>
+        <w:rPr>
+          <w:rFonts w:ascii="Times New Roman" w:eastAsia="Times New Roman" w:hAnsi="Times New Roman" w:cs="Times New Roman"/>
+          <w:sz w:val="24"/>
+          <w:szCs w:val="24"/>
+          <w:lang w:eastAsia="en-AU"/>
+        </w:rPr>
+        <w:t xml:space="preserve"> indicates a </w:t>
+      </w:r>
+      <w:proofErr w:type="spellStart"/>
+      <w:r>
+        <w:rPr>
+          <w:rFonts w:ascii="Times New Roman" w:eastAsia="Times New Roman" w:hAnsi="Times New Roman" w:cs="Times New Roman"/>
+          <w:i/>
+          <w:iCs/>
+          <w:sz w:val="24"/>
+          <w:szCs w:val="24"/>
+          <w:lang w:eastAsia="en-AU"/>
+        </w:rPr>
+        <w:t>closepath</w:t>
+      </w:r>
+      <w:proofErr w:type="spellEnd"/>
+      <w:r>
+        <w:rPr>
+          <w:rFonts w:ascii="Times New Roman" w:eastAsia="Times New Roman" w:hAnsi="Times New Roman" w:cs="Times New Roman"/>
+          <w:sz w:val="24"/>
+          <w:szCs w:val="24"/>
+          <w:lang w:eastAsia="en-AU"/>
+        </w:rPr>
+        <w:t>).</w:t>
+      </w:r>
+    </w:p>
+    <w:p>
+      <w:pPr>
+        <w:spacing w:after="0" w:line="240" w:lineRule="auto"/>
+        <w:rPr>
+          <w:rFonts w:ascii="Times New Roman" w:eastAsia="Times New Roman" w:hAnsi="Times New Roman" w:cs="Times New Roman"/>
+          <w:sz w:val="24"/>
+          <w:szCs w:val="24"/>
+          <w:lang w:eastAsia="en-AU"/>
+        </w:rPr>
+      </w:pPr>
+      <w:r>
+        <w:rPr>
+          <w:rFonts w:ascii="Times New Roman" w:eastAsia="Times New Roman" w:hAnsi="Times New Roman" w:cs="Times New Roman"/>
+          <w:sz w:val="24"/>
+          <w:szCs w:val="24"/>
+          <w:lang w:eastAsia="en-AU"/>
+        </w:rPr>
+        <w:t> </w:t>
+      </w:r>
+    </w:p>
+    <w:p>
+      <w:pPr>
+        <w:spacing w:after="0" w:line="240" w:lineRule="auto"/>
+        <w:rPr>
+          <w:rFonts w:ascii="Courier New" w:eastAsia="Times New Roman" w:hAnsi="Courier New" w:cs="Courier New"/>
+          <w:sz w:val="20"/>
+          <w:szCs w:val="20"/>
+          <w:lang w:eastAsia="en-AU"/>
+        </w:rPr>
+      </w:pPr>
+      <w:r>
+        <w:rPr>
+          <w:rFonts w:ascii="Courier New" w:eastAsia="Times New Roman" w:hAnsi="Courier New" w:cs="Courier New"/>
+          <w:sz w:val="20"/>
+          <w:szCs w:val="20"/>
+          <w:lang w:eastAsia="en-AU"/>
+        </w:rPr>
+        <w:t>&lt;?xml version="1.0" standalone="no"?&gt;</w:t>
+      </w:r>
+    </w:p>
+    <w:p>
+      <w:pPr>
+        <w:spacing w:after="0" w:line="240" w:lineRule="auto"/>
+        <w:rPr>
+          <w:rFonts w:ascii="Courier New" w:eastAsia="Times New Roman" w:hAnsi="Courier New" w:cs="Courier New"/>
+          <w:sz w:val="20"/>
+          <w:szCs w:val="20"/>
+          <w:lang w:eastAsia="en-AU"/>
+        </w:rPr>
+      </w:pPr>
+      <w:r>
+        <w:rPr>
+          <w:rFonts w:ascii="Courier New" w:eastAsia="Times New Roman" w:hAnsi="Courier New" w:cs="Courier New"/>
+          <w:sz w:val="20"/>
+          <w:szCs w:val="20"/>
+          <w:lang w:eastAsia="en-AU"/>
+        </w:rPr>
+        <w:t xml:space="preserve">&lt;!DOCTYPE </w:t>
+      </w:r>
+      <w:proofErr w:type="spellStart"/>
+      <w:r>
+        <w:rPr>
+          <w:rFonts w:ascii="Courier New" w:eastAsia="Times New Roman" w:hAnsi="Courier New" w:cs="Courier New"/>
+          <w:sz w:val="20"/>
+          <w:szCs w:val="20"/>
+          <w:lang w:eastAsia="en-AU"/>
+        </w:rPr>
+        <w:t>svg</w:t>
+      </w:r>
+      <w:proofErr w:type="spellEnd"/>
+      <w:r>
+        <w:rPr>
+          <w:rFonts w:ascii="Courier New" w:eastAsia="Times New Roman" w:hAnsi="Courier New" w:cs="Courier New"/>
+          <w:sz w:val="20"/>
+          <w:szCs w:val="20"/>
+          <w:lang w:eastAsia="en-AU"/>
+        </w:rPr>
+        <w:t xml:space="preserve"> PUBLIC "-//W3C//DTD SVG 1.1//EN" </w:t>
+      </w:r>
+    </w:p>
+    <w:p>
+      <w:pPr>
+        <w:spacing w:after="0" w:line="240" w:lineRule="auto"/>
+        <w:rPr>
+          <w:rFonts w:ascii="Courier New" w:eastAsia="Times New Roman" w:hAnsi="Courier New" w:cs="Courier New"/>
+          <w:sz w:val="20"/>
+          <w:szCs w:val="20"/>
+          <w:lang w:eastAsia="en-AU"/>
+        </w:rPr>
+      </w:pPr>
+      <w:r>
+        <w:rPr>
+          <w:rFonts w:ascii="Courier New" w:eastAsia="Times New Roman" w:hAnsi="Courier New" w:cs="Courier New"/>
+          <w:sz w:val="20"/>
+          <w:szCs w:val="20"/>
+          <w:lang w:eastAsia="en-AU"/>
+        </w:rPr>
+        <w:t xml:space="preserve">  "</w:t>
+      </w:r>
+      <w:hyperlink r:id="rId13" w:history="1">
+        <w:r>
+          <w:rPr>
+            <w:rFonts w:ascii="Courier New" w:eastAsia="Times New Roman" w:hAnsi="Courier New" w:cs="Courier New"/>
+            <w:color w:val="0000FF"/>
+            <w:sz w:val="20"/>
+            <w:szCs w:val="20"/>
+            <w:u w:val="single"/>
+            <w:lang w:eastAsia="en-AU"/>
+          </w:rPr>
+          <w:t>http://www.w3.org/Graphics/SVG/1.1/DTD/svg11.dtd</w:t>
+        </w:r>
+      </w:hyperlink>
+      <w:r>
+        <w:rPr>
+          <w:rFonts w:ascii="Courier New" w:eastAsia="Times New Roman" w:hAnsi="Courier New" w:cs="Courier New"/>
+          <w:sz w:val="20"/>
+          <w:szCs w:val="20"/>
+          <w:lang w:eastAsia="en-AU"/>
+        </w:rPr>
+        <w:t>"&gt;</w:t>
+      </w:r>
+    </w:p>
+    <w:p>
+      <w:pPr>
+        <w:spacing w:after="0" w:line="240" w:lineRule="auto"/>
+        <w:rPr>
+          <w:rFonts w:ascii="Courier New" w:eastAsia="Times New Roman" w:hAnsi="Courier New" w:cs="Courier New"/>
+          <w:sz w:val="20"/>
+          <w:szCs w:val="20"/>
+          <w:lang w:eastAsia="en-AU"/>
+        </w:rPr>
+      </w:pPr>
+      <w:r>
+        <w:rPr>
+          <w:rFonts w:ascii="Courier New" w:eastAsia="Times New Roman" w:hAnsi="Courier New" w:cs="Courier New"/>
+          <w:sz w:val="20"/>
+          <w:szCs w:val="20"/>
+          <w:lang w:eastAsia="en-AU"/>
+        </w:rPr>
+        <w:t>&lt;</w:t>
+      </w:r>
+      <w:proofErr w:type="spellStart"/>
+      <w:r>
+        <w:rPr>
+          <w:rFonts w:ascii="Courier New" w:eastAsia="Times New Roman" w:hAnsi="Courier New" w:cs="Courier New"/>
+          <w:sz w:val="20"/>
+          <w:szCs w:val="20"/>
+          <w:lang w:eastAsia="en-AU"/>
+        </w:rPr>
+        <w:t>svg</w:t>
+      </w:r>
+      <w:proofErr w:type="spellEnd"/>
+      <w:r>
+        <w:rPr>
+          <w:rFonts w:ascii="Courier New" w:eastAsia="Times New Roman" w:hAnsi="Courier New" w:cs="Courier New"/>
+          <w:sz w:val="20"/>
+          <w:szCs w:val="20"/>
+          <w:lang w:eastAsia="en-AU"/>
+        </w:rPr>
+        <w:t xml:space="preserve"> width="4cm" height="4cm" </w:t>
+      </w:r>
+      <w:proofErr w:type="spellStart"/>
+      <w:r>
+        <w:rPr>
+          <w:rFonts w:ascii="Courier New" w:eastAsia="Times New Roman" w:hAnsi="Courier New" w:cs="Courier New"/>
+          <w:sz w:val="20"/>
+          <w:szCs w:val="20"/>
+          <w:lang w:eastAsia="en-AU"/>
+        </w:rPr>
+        <w:t>viewBox</w:t>
+      </w:r>
+      <w:proofErr w:type="spellEnd"/>
+      <w:r>
+        <w:rPr>
+          <w:rFonts w:ascii="Courier New" w:eastAsia="Times New Roman" w:hAnsi="Courier New" w:cs="Courier New"/>
+          <w:sz w:val="20"/>
+          <w:szCs w:val="20"/>
+          <w:lang w:eastAsia="en-AU"/>
+        </w:rPr>
+        <w:t>="0 0 400 400"</w:t>
+      </w:r>
+    </w:p>
+    <w:p>
+      <w:pPr>
+        <w:spacing w:after="0" w:line="240" w:lineRule="auto"/>
+        <w:rPr>
+          <w:rFonts w:ascii="Courier New" w:eastAsia="Times New Roman" w:hAnsi="Courier New" w:cs="Courier New"/>
+          <w:sz w:val="20"/>
+          <w:szCs w:val="20"/>
+          <w:lang w:eastAsia="en-AU"/>
+        </w:rPr>
+      </w:pPr>
+      <w:r>
+        <w:rPr>
+          <w:rFonts w:ascii="Courier New" w:eastAsia="Times New Roman" w:hAnsi="Courier New" w:cs="Courier New"/>
+          <w:sz w:val="20"/>
+          <w:szCs w:val="20"/>
+          <w:lang w:eastAsia="en-AU"/>
+        </w:rPr>
+        <w:t xml:space="preserve">     </w:t>
+      </w:r>
+      <w:proofErr w:type="spellStart"/>
+      <w:r>
+        <w:rPr>
+          <w:rFonts w:ascii="Courier New" w:eastAsia="Times New Roman" w:hAnsi="Courier New" w:cs="Courier New"/>
+          <w:sz w:val="20"/>
+          <w:szCs w:val="20"/>
+          <w:lang w:eastAsia="en-AU"/>
+        </w:rPr>
+        <w:t>xmlns</w:t>
+      </w:r>
+      <w:proofErr w:type="spellEnd"/>
+      <w:r>
+        <w:rPr>
+          <w:rFonts w:ascii="Courier New" w:eastAsia="Times New Roman" w:hAnsi="Courier New" w:cs="Courier New"/>
+          <w:sz w:val="20"/>
+          <w:szCs w:val="20"/>
+          <w:lang w:eastAsia="en-AU"/>
+        </w:rPr>
+        <w:t>="http://www.w3.org/2000/svg" version="1.1"&gt;</w:t>
+      </w:r>
+    </w:p>
+    <w:p>
+      <w:pPr>
+        <w:spacing w:after="0" w:line="240" w:lineRule="auto"/>
+        <w:rPr>
+          <w:rFonts w:ascii="Courier New" w:eastAsia="Times New Roman" w:hAnsi="Courier New" w:cs="Courier New"/>
+          <w:sz w:val="20"/>
+          <w:szCs w:val="20"/>
+          <w:lang w:eastAsia="en-AU"/>
+        </w:rPr>
+      </w:pPr>
+      <w:r>
+        <w:rPr>
+          <w:rFonts w:ascii="Courier New" w:eastAsia="Times New Roman" w:hAnsi="Courier New" w:cs="Courier New"/>
+          <w:sz w:val="20"/>
+          <w:szCs w:val="20"/>
+          <w:lang w:eastAsia="en-AU"/>
+        </w:rPr>
+        <w:t xml:space="preserve">  &lt;title&gt;Example triangle01- simple example of a 'path'&lt;/title&gt;</w:t>
+      </w:r>
+    </w:p>
+    <w:p>
+      <w:pPr>
+        <w:spacing w:after="0" w:line="240" w:lineRule="auto"/>
+        <w:rPr>
+          <w:rFonts w:ascii="Courier New" w:eastAsia="Times New Roman" w:hAnsi="Courier New" w:cs="Courier New"/>
+          <w:sz w:val="20"/>
+          <w:szCs w:val="20"/>
+          <w:lang w:eastAsia="en-AU"/>
+        </w:rPr>
+      </w:pPr>
+      <w:r>
+        <w:rPr>
+          <w:rFonts w:ascii="Courier New" w:eastAsia="Times New Roman" w:hAnsi="Courier New" w:cs="Courier New"/>
+          <w:sz w:val="20"/>
+          <w:szCs w:val="20"/>
+          <w:lang w:eastAsia="en-AU"/>
+        </w:rPr>
+        <w:t xml:space="preserve">  &lt;desc&gt;A path that draws a triangle&lt;/desc&gt;</w:t>
+      </w:r>
+    </w:p>
+    <w:p>
+      <w:pPr>
+        <w:spacing w:after="0" w:line="240" w:lineRule="auto"/>
+        <w:rPr>
+          <w:rFonts w:ascii="Courier New" w:eastAsia="Times New Roman" w:hAnsi="Courier New" w:cs="Courier New"/>
+          <w:sz w:val="20"/>
+          <w:szCs w:val="20"/>
+          <w:lang w:eastAsia="en-AU"/>
+        </w:rPr>
+      </w:pPr>
+      <w:r>
+        <w:rPr>
+          <w:rFonts w:ascii="Courier New" w:eastAsia="Times New Roman" w:hAnsi="Courier New" w:cs="Courier New"/>
+          <w:sz w:val="20"/>
+          <w:szCs w:val="20"/>
+          <w:lang w:eastAsia="en-AU"/>
+        </w:rPr>
+        <w:t xml:space="preserve">  &lt;</w:t>
+      </w:r>
+      <w:proofErr w:type="spellStart"/>
+      <w:r>
+        <w:rPr>
+          <w:rFonts w:ascii="Courier New" w:eastAsia="Times New Roman" w:hAnsi="Courier New" w:cs="Courier New"/>
+          <w:sz w:val="20"/>
+          <w:szCs w:val="20"/>
+          <w:lang w:eastAsia="en-AU"/>
+        </w:rPr>
+        <w:t>rect</w:t>
+      </w:r>
+      <w:proofErr w:type="spellEnd"/>
+      <w:r>
+        <w:rPr>
+          <w:rFonts w:ascii="Courier New" w:eastAsia="Times New Roman" w:hAnsi="Courier New" w:cs="Courier New"/>
+          <w:sz w:val="20"/>
+          <w:szCs w:val="20"/>
+          <w:lang w:eastAsia="en-AU"/>
+        </w:rPr>
+        <w:t xml:space="preserve"> x="1" y="1" width="398" height="398"</w:t>
+      </w:r>
+    </w:p>
+    <w:p>
+      <w:pPr>
+        <w:spacing w:after="0" w:line="240" w:lineRule="auto"/>
+        <w:rPr>
+          <w:rFonts w:ascii="Courier New" w:eastAsia="Times New Roman" w:hAnsi="Courier New" w:cs="Courier New"/>
+          <w:sz w:val="20"/>
+          <w:szCs w:val="20"/>
+          <w:lang w:eastAsia="en-AU"/>
+        </w:rPr>
+      </w:pPr>
+      <w:r>
+        <w:rPr>
+          <w:rFonts w:ascii="Courier New" w:eastAsia="Times New Roman" w:hAnsi="Courier New" w:cs="Courier New"/>
+          <w:sz w:val="20"/>
+          <w:szCs w:val="20"/>
+          <w:lang w:eastAsia="en-AU"/>
+        </w:rPr>
+        <w:t xml:space="preserve">        fill="none" stroke="blue" /&gt;</w:t>
+      </w:r>
+    </w:p>
+    <w:p>
+      <w:pPr>
+        <w:spacing w:after="0" w:line="240" w:lineRule="auto"/>
+        <w:rPr>
+          <w:rFonts w:ascii="Courier New" w:eastAsia="Times New Roman" w:hAnsi="Courier New" w:cs="Courier New"/>
+          <w:sz w:val="20"/>
+          <w:szCs w:val="20"/>
+          <w:lang w:eastAsia="en-AU"/>
+        </w:rPr>
+      </w:pPr>
+      <w:r>
+        <w:rPr>
+          <w:rFonts w:ascii="Courier New" w:eastAsia="Times New Roman" w:hAnsi="Courier New" w:cs="Courier New"/>
+          <w:sz w:val="20"/>
+          <w:szCs w:val="20"/>
+          <w:lang w:eastAsia="en-AU"/>
+        </w:rPr>
+        <w:t xml:space="preserve">  &lt;path d="M 100 100 L 300 100 L 200 300 z"</w:t>
+      </w:r>
+    </w:p>
+    <w:p>
+      <w:pPr>
+        <w:spacing w:after="0" w:line="240" w:lineRule="auto"/>
+        <w:rPr>
+          <w:rFonts w:ascii="Courier New" w:eastAsia="Times New Roman" w:hAnsi="Courier New" w:cs="Courier New"/>
+          <w:sz w:val="20"/>
+          <w:szCs w:val="20"/>
+          <w:lang w:eastAsia="en-AU"/>
+        </w:rPr>
+      </w:pPr>
+      <w:r>
+        <w:rPr>
+          <w:rFonts w:ascii="Courier New" w:eastAsia="Times New Roman" w:hAnsi="Courier New" w:cs="Courier New"/>
+          <w:sz w:val="20"/>
+          <w:szCs w:val="20"/>
+          <w:lang w:eastAsia="en-AU"/>
+        </w:rPr>
+        <w:t xml:space="preserve">        fill="red" stroke="blue" stroke-width="3" /&gt;</w:t>
+      </w:r>
+    </w:p>
+    <w:p>
+      <w:pPr>
+        <w:spacing w:after="0" w:line="240" w:lineRule="auto"/>
+        <w:rPr>
+          <w:rFonts w:ascii="Courier New" w:eastAsia="Times New Roman" w:hAnsi="Courier New" w:cs="Courier New"/>
+          <w:sz w:val="20"/>
+          <w:szCs w:val="20"/>
+          <w:lang w:eastAsia="en-AU"/>
+        </w:rPr>
+      </w:pPr>
+      <w:r>
+        <w:rPr>
+          <w:rFonts w:ascii="Courier New" w:eastAsia="Times New Roman" w:hAnsi="Courier New" w:cs="Courier New"/>
+          <w:sz w:val="20"/>
+          <w:szCs w:val="20"/>
+          <w:lang w:eastAsia="en-AU"/>
+        </w:rPr>
+        <w:t>&lt;/</w:t>
+      </w:r>
+      <w:proofErr w:type="spellStart"/>
+      <w:r>
+        <w:rPr>
+          <w:rFonts w:ascii="Courier New" w:eastAsia="Times New Roman" w:hAnsi="Courier New" w:cs="Courier New"/>
+          <w:sz w:val="20"/>
+          <w:szCs w:val="20"/>
+          <w:lang w:eastAsia="en-AU"/>
+        </w:rPr>
+        <w:t>svg</w:t>
+      </w:r>
+      <w:proofErr w:type="spellEnd"/>
+      <w:r>
+        <w:rPr>
+          <w:rFonts w:ascii="Courier New" w:eastAsia="Times New Roman" w:hAnsi="Courier New" w:cs="Courier New"/>
+          <w:sz w:val="20"/>
+          <w:szCs w:val="20"/>
+          <w:lang w:eastAsia="en-AU"/>
+        </w:rPr>
+        <w:t>&gt;</w:t>
+      </w:r>
+    </w:p>
+    <w:p>
+      <w:pPr>
+        <w:spacing w:after="0" w:line="240" w:lineRule="auto"/>
+        <w:rPr>
+          <w:rFonts w:ascii="Courier New" w:eastAsia="Times New Roman" w:hAnsi="Courier New" w:cs="Courier New"/>
+          <w:sz w:val="20"/>
+          <w:szCs w:val="20"/>
+          <w:lang w:eastAsia="en-AU"/>
+        </w:rPr>
+      </w:pPr>
+    </w:p>
+    <w:tbl>
+      <w:tblPr>
+        <w:tblW w:w="0" w:type="auto"/>
+        <w:tblBorders>
+          <w:top w:val="single" w:sz="2" w:space="0" w:color="A3A3A3"/>
+          <w:left w:val="single" w:sz="2" w:space="0" w:color="A3A3A3"/>
+          <w:bottom w:val="single" w:sz="2" w:space="0" w:color="A3A3A3"/>
+          <w:right w:val="single" w:sz="2" w:space="0" w:color="A3A3A3"/>
+        </w:tblBorders>
+        <w:tblCellMar>
+          <w:left w:w="0" w:type="dxa"/>
+          <w:right w:w="0" w:type="dxa"/>
+        </w:tblCellMar>
+        <w:tblLook w:val="04A0" w:firstRow="1" w:lastRow="0" w:firstColumn="1" w:lastColumn="0" w:noHBand="0" w:noVBand="1"/>
+        <w:tblCaption w:val=""/>
+        <w:tblDescription w:val=""/>
+      </w:tblPr>
+      <w:tblGrid>
+        <w:gridCol w:w="2382"/>
+      </w:tblGrid>
+      <w:tr>
+        <w:tc>
+          <w:tcPr>
+            <w:tcW w:w="2251" w:type="dxa"/>
+            <w:tcBorders>
+              <w:top w:val="nil"/>
+              <w:left w:val="nil"/>
+              <w:bottom w:val="nil"/>
+              <w:right w:val="nil"/>
+            </w:tcBorders>
+            <w:tcMar>
+              <w:top w:w="80" w:type="dxa"/>
+              <w:left w:w="80" w:type="dxa"/>
+              <w:bottom w:w="80" w:type="dxa"/>
+              <w:right w:w="80" w:type="dxa"/>
+            </w:tcMar>
+            <w:hideMark/>
+          </w:tcPr>
+          <w:p>
+            <w:pPr>
+              <w:spacing w:after="0" w:line="240" w:lineRule="auto"/>
+              <w:rPr>
+                <w:rFonts w:ascii="Times New Roman" w:eastAsia="Times New Roman" w:hAnsi="Times New Roman" w:cs="Times New Roman"/>
+                <w:sz w:val="24"/>
+                <w:szCs w:val="24"/>
+                <w:lang w:eastAsia="en-AU"/>
+              </w:rPr>
+            </w:pPr>
+            <w:r>
+              <w:rPr>
+                <w:rFonts w:ascii="Times New Roman" w:eastAsia="Times New Roman" w:hAnsi="Times New Roman" w:cs="Times New Roman"/>
+                <w:noProof/>
+                <w:sz w:val="24"/>
+                <w:szCs w:val="24"/>
+                <w:lang w:eastAsia="en-AU"/>
+              </w:rPr>
+              <w:drawing>
+                <wp:inline distT="0" distB="0" distL="0" distR="0" wp14:anchorId="1B04AE70" wp14:editId="07443027">
+                  <wp:extent cx="1351280" cy="1351280"/>
+                  <wp:effectExtent l="0" t="0" r="1270" b="1270"/>
+                  <wp:docPr id="32" name="Picture 32" descr="Example triangle01 — simple example of a 'path"/>
+                  <wp:cNvGraphicFramePr>
+                    <a:graphicFrameLocks xmlns:a="http://schemas.openxmlformats.org/drawingml/2006/main" noChangeAspect="1"/>
+                  </wp:cNvGraphicFramePr>
+                  <a:graphic xmlns:a="http://schemas.openxmlformats.org/drawingml/2006/main">
+                    <a:graphicData uri="http://schemas.openxmlformats.org/drawingml/2006/picture">
+                      <pic:pic xmlns:pic="http://schemas.openxmlformats.org/drawingml/2006/picture">
+                        <pic:nvPicPr>
+                          <pic:cNvPr id="0" name="Picture 8" descr="Example triangle01 — simple example of a 'path"/>
+                          <pic:cNvPicPr>
+                            <a:picLocks noChangeAspect="1" noChangeArrowheads="1"/>
+                          </pic:cNvPicPr>
+                        </pic:nvPicPr>
+                        <pic:blipFill>
+                          <a:blip r:embed="rId14">
+                            <a:extLst>
+                              <a:ext uri="{28A0092B-C50C-407E-A947-70E740481C1C}">
+                                <a14:useLocalDpi xmlns:a14="http://schemas.microsoft.com/office/drawing/2010/main" val="0"/>
+                              </a:ext>
+                            </a:extLst>
+                          </a:blip>
+                          <a:srcRect/>
+                          <a:stretch>
+                            <a:fillRect/>
+                          </a:stretch>
+                        </pic:blipFill>
+                        <pic:spPr bwMode="auto">
+                          <a:xfrm>
+                            <a:off x="0" y="0"/>
+                            <a:ext cx="1351280" cy="1351280"/>
+                          </a:xfrm>
+                          <a:prstGeom prst="rect">
+                            <a:avLst/>
+                          </a:prstGeom>
+                          <a:noFill/>
+                          <a:ln>
+                            <a:noFill/>
+                          </a:ln>
+                        </pic:spPr>
+                      </pic:pic>
+                    </a:graphicData>
+                  </a:graphic>
+                </wp:inline>
+              </w:drawing>
+            </w:r>
+          </w:p>
+        </w:tc>
+      </w:tr>
+      <w:tr>
+        <w:tc>
+          <w:tcPr>
+            <w:tcW w:w="2382" w:type="dxa"/>
+            <w:tcBorders>
+              <w:top w:val="nil"/>
+              <w:left w:val="nil"/>
+              <w:bottom w:val="nil"/>
+              <w:right w:val="nil"/>
+            </w:tcBorders>
+            <w:tcMar>
+              <w:top w:w="80" w:type="dxa"/>
+              <w:left w:w="80" w:type="dxa"/>
+              <w:bottom w:w="80" w:type="dxa"/>
+              <w:right w:w="80" w:type="dxa"/>
+            </w:tcMar>
+            <w:hideMark/>
+          </w:tcPr>
+          <w:p>
+            <w:pPr>
+              <w:spacing w:after="0" w:line="240" w:lineRule="auto"/>
+              <w:jc w:val="center"/>
+              <w:rPr>
+                <w:rFonts w:ascii="Times New Roman" w:eastAsia="Times New Roman" w:hAnsi="Times New Roman" w:cs="Times New Roman"/>
+                <w:sz w:val="24"/>
+                <w:szCs w:val="24"/>
+                <w:lang w:eastAsia="en-AU"/>
+              </w:rPr>
+            </w:pPr>
+            <w:r>
+              <w:rPr>
+                <w:rFonts w:ascii="Times New Roman" w:eastAsia="Times New Roman" w:hAnsi="Times New Roman" w:cs="Times New Roman"/>
+                <w:sz w:val="24"/>
+                <w:szCs w:val="24"/>
+                <w:lang w:eastAsia="en-AU"/>
+              </w:rPr>
+              <w:t>Example triangle01</w:t>
+            </w:r>
+          </w:p>
+        </w:tc>
+      </w:tr>
+    </w:tbl>
+    <w:p>
+      <w:pPr>
+        <w:spacing w:after="0" w:line="240" w:lineRule="auto"/>
+        <w:rPr>
+          <w:rFonts w:ascii="Times New Roman" w:eastAsia="Times New Roman" w:hAnsi="Times New Roman" w:cs="Times New Roman"/>
+          <w:sz w:val="24"/>
+          <w:szCs w:val="24"/>
+          <w:lang w:eastAsia="en-AU"/>
+        </w:rPr>
+      </w:pPr>
+      <w:hyperlink r:id="rId15" w:history="1">
+        <w:r>
+          <w:rPr>
+            <w:rFonts w:ascii="Times New Roman" w:eastAsia="Times New Roman" w:hAnsi="Times New Roman" w:cs="Times New Roman"/>
+            <w:color w:val="0000FF"/>
+            <w:sz w:val="24"/>
+            <w:szCs w:val="24"/>
+            <w:u w:val="single"/>
+            <w:lang w:eastAsia="en-AU"/>
+          </w:rPr>
+          <w:t>View this example as SVG (SVG-enabled browsers only)</w:t>
+        </w:r>
+      </w:hyperlink>
+    </w:p>
+    <w:p>
+      <w:pPr>
+        <w:spacing w:after="0" w:line="240" w:lineRule="auto"/>
+        <w:rPr>
+          <w:rFonts w:ascii="Calibri" w:eastAsia="Times New Roman" w:hAnsi="Calibri" w:cs="Calibri"/>
+          <w:color w:val="595959"/>
+          <w:sz w:val="18"/>
+          <w:szCs w:val="18"/>
+          <w:lang w:eastAsia="en-AU"/>
+        </w:rPr>
+      </w:pPr>
+      <w:r>
+        <w:rPr>
+          <w:rFonts w:ascii="Calibri" w:eastAsia="Times New Roman" w:hAnsi="Calibri" w:cs="Calibri"/>
+          <w:color w:val="595959"/>
+          <w:sz w:val="18"/>
+          <w:szCs w:val="18"/>
+          <w:lang w:eastAsia="en-AU"/>
+        </w:rPr>
+        <w:t> </w:t>
+      </w:r>
+    </w:p>
+    <w:p>
+      <w:pPr>
+        <w:spacing w:after="0" w:line="240" w:lineRule="auto"/>
+        <w:rPr>
+          <w:rFonts w:ascii="Calibri" w:eastAsia="Times New Roman" w:hAnsi="Calibri" w:cs="Calibri"/>
+          <w:color w:val="595959"/>
+          <w:sz w:val="18"/>
+          <w:szCs w:val="18"/>
+          <w:lang w:eastAsia="en-AU"/>
+        </w:rPr>
+      </w:pPr>
+      <w:r>
+        <w:rPr>
+          <w:rFonts w:ascii="Calibri" w:eastAsia="Times New Roman" w:hAnsi="Calibri" w:cs="Calibri"/>
+          <w:color w:val="595959"/>
+          <w:sz w:val="18"/>
+          <w:szCs w:val="18"/>
+          <w:lang w:eastAsia="en-AU"/>
+        </w:rPr>
+        <w:t>Paths – SVG 1.1 (Second Edition)</w:t>
+      </w:r>
+    </w:p>
+    <w:p>
+      <w:pPr>
+        <w:spacing w:after="0" w:line="240" w:lineRule="auto"/>
+        <w:rPr>
+          <w:rFonts w:ascii="Calibri" w:eastAsia="Times New Roman" w:hAnsi="Calibri" w:cs="Calibri"/>
+          <w:lang w:eastAsia="en-AU"/>
+        </w:rPr>
+      </w:pPr>
+      <w:hyperlink r:id="rId16" w:anchor="PathDataClosePathCommand" w:history="1">
+        <w:r>
+          <w:rPr>
+            <w:rFonts w:ascii="Calibri" w:eastAsia="Times New Roman" w:hAnsi="Calibri" w:cs="Calibri"/>
+            <w:color w:val="0000FF"/>
+            <w:sz w:val="18"/>
+            <w:szCs w:val="18"/>
+            <w:u w:val="single"/>
+            <w:lang w:eastAsia="en-AU"/>
+          </w:rPr>
+          <w:t>http://www.w3.org/TR/SVG/paths.html#PathDataClosePathCommand</w:t>
+        </w:r>
+      </w:hyperlink>
+    </w:p>
+    <w:p>
+      <w:pPr>
+        <w:spacing w:after="0" w:line="240" w:lineRule="auto"/>
+        <w:rPr>
+          <w:rFonts w:ascii="Calibri" w:eastAsia="Times New Roman" w:hAnsi="Calibri" w:cs="Calibri"/>
+          <w:color w:val="595959"/>
+          <w:sz w:val="18"/>
+          <w:szCs w:val="18"/>
+          <w:lang w:eastAsia="en-AU"/>
+        </w:rPr>
+      </w:pPr>
+      <w:r>
+        <w:rPr>
+          <w:rFonts w:ascii="Calibri" w:eastAsia="Times New Roman" w:hAnsi="Calibri" w:cs="Calibri"/>
+          <w:color w:val="595959"/>
+          <w:sz w:val="18"/>
+          <w:szCs w:val="18"/>
+          <w:lang w:eastAsia="en-AU"/>
+        </w:rPr>
+        <w:t xml:space="preserve">Screen clipping taken: 25/07/2018 8:39 PM </w:t>
+      </w:r>
+    </w:p>
+    <w:p/>
+    <w:p/>
+    <w:p>
+      <w:r>
+        <w:t xml:space="preserve">If the following code is copied into the &lt;body&gt; of your “multimedia” web page, you will see some amazing shapes. Alter the </w:t>
+      </w:r>
+      <w:r>
+        <w:rPr>
+          <w:highlight w:val="yellow"/>
+        </w:rPr>
+        <w:t>highlighted</w:t>
+      </w:r>
+      <w:r>
+        <w:t xml:space="preserve"> code to make your own shape:</w:t>
+      </w:r>
+    </w:p>
+    <w:p>
+      <w:r>
+        <w:t xml:space="preserve">  &lt;h2&gt;200 pixel vector triangle the same as the bitmap - just 6 lines of </w:t>
+      </w:r>
+      <w:proofErr w:type="gramStart"/>
+      <w:r>
+        <w:t>code!&lt;</w:t>
+      </w:r>
+      <w:proofErr w:type="gramEnd"/>
+      <w:r>
+        <w:t>/h2&gt;</w:t>
+      </w:r>
+    </w:p>
+    <w:p>
+      <w:r>
+        <w:tab/>
+      </w:r>
+      <w:r>
+        <w:tab/>
+      </w:r>
+      <w:proofErr w:type="gramStart"/>
+      <w:r>
+        <w:t>&lt;!--</w:t>
+      </w:r>
+      <w:proofErr w:type="gramEnd"/>
+      <w:r>
+        <w:t xml:space="preserve"> Code below taken from Paths – SVG 1.1 (Second Edition) --&gt;</w:t>
+      </w:r>
+    </w:p>
+    <w:p>
+      <w:r>
+        <w:tab/>
+      </w:r>
+      <w:proofErr w:type="gramStart"/>
+      <w:r>
+        <w:t>&lt;!--</w:t>
+      </w:r>
+      <w:proofErr w:type="gramEnd"/>
+      <w:r>
+        <w:t xml:space="preserve"> http://www.w3.org/TR/SVG/paths.html#PathDataClosePathCommand --&gt;</w:t>
+      </w:r>
+    </w:p>
+    <w:p>
+      <w:r>
+        <w:t>&lt;</w:t>
+      </w:r>
+      <w:proofErr w:type="spellStart"/>
+      <w:r>
+        <w:t>svg</w:t>
+      </w:r>
+      <w:proofErr w:type="spellEnd"/>
+      <w:r>
+        <w:t xml:space="preserve"> width="400" height="400" </w:t>
+      </w:r>
+      <w:proofErr w:type="spellStart"/>
+      <w:r>
+        <w:t>viewBox</w:t>
+      </w:r>
+      <w:proofErr w:type="spellEnd"/>
+      <w:r>
+        <w:t>="0 0 400 400"</w:t>
+      </w:r>
+    </w:p>
+    <w:p>
+      <w:r>
+        <w:t xml:space="preserve">     </w:t>
+      </w:r>
+      <w:proofErr w:type="spellStart"/>
+      <w:r>
+        <w:t>xmlns</w:t>
+      </w:r>
+      <w:proofErr w:type="spellEnd"/>
+      <w:r>
+        <w:t>="http://www.w3.org/2000/svg" version="1.1"&gt;</w:t>
+      </w:r>
+    </w:p>
+    <w:p>
+      <w:r>
+        <w:t xml:space="preserve">  &lt;desc&gt;A path that draws a triangle 200 pixels wide by 200 high&lt;/desc&gt;</w:t>
+      </w:r>
+    </w:p>
+    <w:p>
+      <w:r>
+        <w:t xml:space="preserve">  &lt;</w:t>
+      </w:r>
+      <w:proofErr w:type="spellStart"/>
+      <w:r>
+        <w:t>rect</w:t>
+      </w:r>
+      <w:proofErr w:type="spellEnd"/>
+      <w:r>
+        <w:t xml:space="preserve"> x="2" y="2" width="396" height="396"</w:t>
+      </w:r>
+    </w:p>
+    <w:p>
+      <w:r>
+        <w:t xml:space="preserve">        fill="</w:t>
+      </w:r>
+      <w:proofErr w:type="spellStart"/>
+      <w:r>
+        <w:t>LightYellow</w:t>
+      </w:r>
+      <w:proofErr w:type="spellEnd"/>
+      <w:r>
+        <w:t>" stroke="black" stroke-width="4" /&gt;</w:t>
+      </w:r>
+    </w:p>
+    <w:p>
+      <w:r>
+        <w:t xml:space="preserve">  &lt;path fill="red" stroke="blue" stroke-width="2" </w:t>
+      </w:r>
+    </w:p>
+    <w:p>
+      <w:r>
+        <w:tab/>
+      </w:r>
+      <w:r>
+        <w:tab/>
+        <w:t>d="M 100 100 L 300 100 L 200 300 z" /&gt;</w:t>
+      </w:r>
+    </w:p>
+    <w:p/>
+    <w:p>
+      <w:r>
+        <w:t xml:space="preserve">  </w:t>
+      </w:r>
+      <w:proofErr w:type="gramStart"/>
+      <w:r>
+        <w:t>&lt;!--</w:t>
+      </w:r>
+      <w:proofErr w:type="gramEnd"/>
+      <w:r>
+        <w:t xml:space="preserve"> &lt;</w:t>
+      </w:r>
+      <w:proofErr w:type="spellStart"/>
+      <w:r>
+        <w:t>defs</w:t>
+      </w:r>
+      <w:proofErr w:type="spellEnd"/>
+      <w:r>
+        <w:t>&gt; --&gt;</w:t>
+      </w:r>
+    </w:p>
+    <w:p/>
+    <w:p>
+      <w:r>
+        <w:t>&lt;/</w:t>
+      </w:r>
+      <w:proofErr w:type="spellStart"/>
+      <w:r>
+        <w:t>svg</w:t>
+      </w:r>
+      <w:proofErr w:type="spellEnd"/>
+      <w:r>
+        <w:t>&gt;</w:t>
+      </w:r>
+    </w:p>
+    <w:p>
+      <w:r>
+        <w:tab/>
+        <w:t xml:space="preserve">  &lt;h2&gt;600 pixel vector triangle - still just 6 lines of code (about 360 characters, so less </w:t>
+      </w:r>
+      <w:proofErr w:type="spellStart"/>
+      <w:r>
+        <w:t>that</w:t>
+      </w:r>
+      <w:proofErr w:type="spellEnd"/>
+      <w:r>
+        <w:t xml:space="preserve"> half a </w:t>
+      </w:r>
+      <w:proofErr w:type="gramStart"/>
+      <w:r>
+        <w:t>kilobyte)&lt;</w:t>
+      </w:r>
+      <w:proofErr w:type="gramEnd"/>
+      <w:r>
+        <w:t>/h2&gt;</w:t>
+      </w:r>
+    </w:p>
+    <w:p>
+      <w:r>
+        <w:tab/>
+      </w:r>
+      <w:r>
+        <w:tab/>
+      </w:r>
+      <w:proofErr w:type="gramStart"/>
+      <w:r>
+        <w:t>&lt;!--</w:t>
+      </w:r>
+      <w:proofErr w:type="gramEnd"/>
+      <w:r>
+        <w:t xml:space="preserve"> Code below taken from Paths – SVG 1.1 (Second Edition) --&gt;</w:t>
+      </w:r>
+    </w:p>
+    <w:p>
+      <w:r>
+        <w:tab/>
+      </w:r>
+      <w:proofErr w:type="gramStart"/>
+      <w:r>
+        <w:t>&lt;!--</w:t>
+      </w:r>
+      <w:proofErr w:type="gramEnd"/>
+      <w:r>
+        <w:t xml:space="preserve"> http://www.w3.org/TR/SVG/paths.html#PathDataClosePathCommand --&gt;</w:t>
+      </w:r>
+    </w:p>
+    <w:p>
+      <w:r>
+        <w:t>&lt;</w:t>
+      </w:r>
+      <w:proofErr w:type="spellStart"/>
+      <w:r>
+        <w:t>svg</w:t>
+      </w:r>
+      <w:proofErr w:type="spellEnd"/>
+      <w:r>
+        <w:t xml:space="preserve"> width="800" height="800" </w:t>
+      </w:r>
+      <w:proofErr w:type="spellStart"/>
+      <w:r>
+        <w:t>viewBox</w:t>
+      </w:r>
+      <w:proofErr w:type="spellEnd"/>
+      <w:r>
+        <w:t>="0 0 800 800"</w:t>
+      </w:r>
+    </w:p>
+    <w:p>
+      <w:r>
+        <w:t xml:space="preserve">     </w:t>
+      </w:r>
+      <w:proofErr w:type="spellStart"/>
+      <w:r>
+        <w:t>xmlns</w:t>
+      </w:r>
+      <w:proofErr w:type="spellEnd"/>
+      <w:r>
+        <w:t>="http://www.w3.org/2000/svg" version="1.1"&gt;</w:t>
+      </w:r>
+    </w:p>
+    <w:p>
+      <w:r>
+        <w:t xml:space="preserve">  &lt;desc&gt;A path that draws a triangle 600 pixels wide by 600 high&lt;/desc&gt;</w:t>
+      </w:r>
+    </w:p>
+    <w:p>
+      <w:r>
+        <w:t xml:space="preserve">  &lt;</w:t>
+      </w:r>
+      <w:proofErr w:type="spellStart"/>
+      <w:r>
+        <w:t>rect</w:t>
+      </w:r>
+      <w:proofErr w:type="spellEnd"/>
+      <w:r>
+        <w:t xml:space="preserve"> x="4" y="4" width="792" height="792"</w:t>
+      </w:r>
+    </w:p>
+    <w:p>
+      <w:r>
+        <w:t xml:space="preserve">        fill="</w:t>
+      </w:r>
+      <w:proofErr w:type="spellStart"/>
+      <w:r>
+        <w:t>LightYellow</w:t>
+      </w:r>
+      <w:proofErr w:type="spellEnd"/>
+      <w:r>
+        <w:t>" stroke="black" stroke-width="6"/&gt;</w:t>
+      </w:r>
+    </w:p>
+    <w:p>
+      <w:r>
+        <w:t xml:space="preserve">  &lt;path d="M 100 100 L 700 100 L 400 700 z"</w:t>
+      </w:r>
+    </w:p>
+    <w:p>
+      <w:r>
+        <w:t xml:space="preserve">        fill="red" stroke="blue" stroke-width="4" /&gt;</w:t>
+      </w:r>
+    </w:p>
+    <w:p>
+      <w:r>
+        <w:t>&lt;/</w:t>
+      </w:r>
+      <w:proofErr w:type="spellStart"/>
+      <w:r>
+        <w:t>svg</w:t>
+      </w:r>
+      <w:proofErr w:type="spellEnd"/>
+      <w:r>
+        <w:t>&gt;</w:t>
+      </w:r>
+      <w:r>
+        <w:tab/>
+      </w:r>
+    </w:p>
+    <w:p>
+      <w:r>
+        <w:tab/>
+      </w:r>
+      <w:r>
+        <w:tab/>
+        <w:t xml:space="preserve">  &lt;h2&gt;</w:t>
+      </w:r>
+      <w:r>
+        <w:rPr>
+          <w:highlight w:val="yellow"/>
+        </w:rPr>
+        <w:t>this is my modification of an SVG image:&lt;/</w:t>
+      </w:r>
+      <w:r>
+        <w:t>h2&gt;</w:t>
+      </w:r>
+    </w:p>
+    <w:p>
+      <w:r>
+        <w:tab/>
+      </w:r>
+      <w:r>
+        <w:tab/>
+      </w:r>
+      <w:proofErr w:type="gramStart"/>
+      <w:r>
+        <w:t>&lt;!--</w:t>
+      </w:r>
+      <w:proofErr w:type="gramEnd"/>
+      <w:r>
+        <w:t xml:space="preserve"> Code below taken from Paths – SVG 1.1 (Second Edition) --&gt;</w:t>
+      </w:r>
+    </w:p>
+    <w:p>
+      <w:r>
+        <w:tab/>
+      </w:r>
+      <w:proofErr w:type="gramStart"/>
+      <w:r>
+        <w:t>&lt;!--</w:t>
+      </w:r>
+      <w:proofErr w:type="gramEnd"/>
+      <w:r>
+        <w:t xml:space="preserve"> http://www.w3.org/TR/SVG/paths.html#PathDataClosePathCommand --&gt;</w:t>
+      </w:r>
+    </w:p>
+    <w:p>
+      <w:r>
+        <w:t>&lt;</w:t>
+      </w:r>
+      <w:proofErr w:type="spellStart"/>
+      <w:r>
+        <w:t>svg</w:t>
+      </w:r>
+      <w:proofErr w:type="spellEnd"/>
+      <w:r>
+        <w:t xml:space="preserve"> width="8cm" height="8cm" </w:t>
+      </w:r>
+      <w:proofErr w:type="spellStart"/>
+      <w:r>
+        <w:t>viewBox</w:t>
+      </w:r>
+      <w:proofErr w:type="spellEnd"/>
+      <w:r>
+        <w:t>="0 0 800 800"</w:t>
+      </w:r>
+    </w:p>
+    <w:p>
+      <w:r>
+        <w:t xml:space="preserve">     </w:t>
+      </w:r>
+      <w:proofErr w:type="spellStart"/>
+      <w:r>
+        <w:t>xmlns</w:t>
+      </w:r>
+      <w:proofErr w:type="spellEnd"/>
+      <w:r>
+        <w:t>="http://www.w3.org/2000/svg" version="1.1"&gt;</w:t>
+      </w:r>
+    </w:p>
+    <w:p>
+      <w:r>
+        <w:t xml:space="preserve">  &lt;desc&gt;Draw your own path&lt;/desc&gt;</w:t>
+      </w:r>
+    </w:p>
+    <w:p>
+      <w:pPr>
+        <w:rPr>
+          <w:highlight w:val="yellow"/>
+        </w:rPr>
+      </w:pPr>
+      <w:r>
+        <w:t xml:space="preserve">  </w:t>
+      </w:r>
+      <w:r>
+        <w:rPr>
+          <w:highlight w:val="yellow"/>
+        </w:rPr>
+        <w:t>&lt;path d="M 50 50 L 250 50"</w:t>
+      </w:r>
+    </w:p>
+    <w:p>
+      <w:r>
+        <w:rPr>
+          <w:highlight w:val="yellow"/>
+        </w:rPr>
+        <w:t xml:space="preserve">        fill="red" stroke="blue" stroke-width="20" /&gt;</w:t>
+      </w:r>
+    </w:p>
+    <w:p>
+      <w:r>
+        <w:t>&lt;/</w:t>
+      </w:r>
+      <w:proofErr w:type="spellStart"/>
+      <w:r>
+        <w:t>svg</w:t>
+      </w:r>
+      <w:proofErr w:type="spellEnd"/>
+      <w:r>
+        <w:t>&gt;</w:t>
+      </w:r>
+    </w:p>
+    <w:p>
+      <w:r>
+        <w:tab/>
+      </w:r>
+    </w:p>
+    <w:p>
+      <w:r>
+        <w:t xml:space="preserve">&lt;h2&gt;A fancier vector drawing from GitHub - less than 40 lines of code (1048 characters, so around 1kb of file </w:t>
+      </w:r>
+      <w:proofErr w:type="gramStart"/>
+      <w:r>
+        <w:t>size)&lt;</w:t>
+      </w:r>
+      <w:proofErr w:type="gramEnd"/>
+      <w:r>
+        <w:t>/h2&gt;</w:t>
+      </w:r>
+    </w:p>
+    <w:p>
+      <w:r>
+        <w:tab/>
+        <w:t xml:space="preserve">  &lt;h3&gt;https://github.com/oreillymedia/Using_SVG/blob/master/ch01-overview-files/rasterization.svg&lt;/h3&gt;</w:t>
+      </w:r>
+    </w:p>
+    <w:p>
+      <w:proofErr w:type="gramStart"/>
+      <w:r>
+        <w:t>&lt;!--</w:t>
+      </w:r>
+      <w:proofErr w:type="gramEnd"/>
+      <w:r>
+        <w:t xml:space="preserve"> SVG code --&gt;</w:t>
+      </w:r>
+    </w:p>
+    <w:p>
+      <w:r>
+        <w:t>&lt;</w:t>
+      </w:r>
+      <w:proofErr w:type="spellStart"/>
+      <w:r>
+        <w:t>svg</w:t>
+      </w:r>
+      <w:proofErr w:type="spellEnd"/>
+      <w:r>
+        <w:t xml:space="preserve"> </w:t>
+      </w:r>
+      <w:proofErr w:type="spellStart"/>
+      <w:r>
+        <w:t>viewBox</w:t>
+      </w:r>
+      <w:proofErr w:type="spellEnd"/>
+      <w:r>
+        <w:t>="0 0 480 350"</w:t>
+      </w:r>
+    </w:p>
+    <w:p>
+      <w:r>
+        <w:t xml:space="preserve">     </w:t>
+      </w:r>
+      <w:proofErr w:type="spellStart"/>
+      <w:r>
+        <w:t>xmlns</w:t>
+      </w:r>
+      <w:proofErr w:type="spellEnd"/>
+      <w:r>
+        <w:t xml:space="preserve">="http://www.w3.org/2000/svg" </w:t>
+      </w:r>
+      <w:proofErr w:type="spellStart"/>
+      <w:proofErr w:type="gramStart"/>
+      <w:r>
+        <w:t>xml:lang</w:t>
+      </w:r>
+      <w:proofErr w:type="spellEnd"/>
+      <w:proofErr w:type="gramEnd"/>
+      <w:r>
+        <w:t>="</w:t>
+      </w:r>
+      <w:proofErr w:type="spellStart"/>
+      <w:r>
+        <w:t>en</w:t>
+      </w:r>
+      <w:proofErr w:type="spellEnd"/>
+      <w:r>
+        <w:t>"</w:t>
+      </w:r>
+    </w:p>
+    <w:p>
+      <w:r>
+        <w:t xml:space="preserve">     </w:t>
+      </w:r>
+      <w:proofErr w:type="spellStart"/>
+      <w:proofErr w:type="gramStart"/>
+      <w:r>
+        <w:t>xmlns:xlink</w:t>
+      </w:r>
+      <w:proofErr w:type="spellEnd"/>
+      <w:proofErr w:type="gramEnd"/>
+      <w:r>
+        <w:t>="http://www.w3.org/1999/xlink" &gt;</w:t>
+      </w:r>
+    </w:p>
+    <w:p>
+      <w:r>
+        <w:t xml:space="preserve">    &lt;style&gt;</w:t>
+      </w:r>
+    </w:p>
+    <w:p>
+      <w:r>
+        <w:t xml:space="preserve">        text {</w:t>
+      </w:r>
+    </w:p>
+    <w:p>
+      <w:r>
+        <w:t xml:space="preserve">            font-family: Tahoma, sans-serif;</w:t>
+      </w:r>
+    </w:p>
+    <w:p>
+      <w:r>
+        <w:t xml:space="preserve">            text-anchor: middle;</w:t>
+      </w:r>
+    </w:p>
+    <w:p>
+      <w:r>
+        <w:t xml:space="preserve">            font-size: 18px;</w:t>
+      </w:r>
+    </w:p>
+    <w:p>
+      <w:r>
+        <w:t xml:space="preserve">            fill: </w:t>
+      </w:r>
+      <w:proofErr w:type="spellStart"/>
+      <w:r>
+        <w:t>currentColor</w:t>
+      </w:r>
+      <w:proofErr w:type="spellEnd"/>
+      <w:r>
+        <w:t>;</w:t>
+      </w:r>
+    </w:p>
+    <w:p>
+      <w:r>
+        <w:t xml:space="preserve">        }</w:t>
+      </w:r>
+    </w:p>
+    <w:p>
+      <w:r>
+        <w:t xml:space="preserve">        path {</w:t>
+      </w:r>
+    </w:p>
+    <w:p>
+      <w:r>
+        <w:t xml:space="preserve">            stroke: </w:t>
+      </w:r>
+      <w:proofErr w:type="spellStart"/>
+      <w:r>
+        <w:t>dimgray</w:t>
+      </w:r>
+      <w:proofErr w:type="spellEnd"/>
+      <w:r>
+        <w:t xml:space="preserve">; </w:t>
+      </w:r>
+    </w:p>
+    <w:p>
+      <w:r>
+        <w:t xml:space="preserve">            stroke-width: 4;</w:t>
+      </w:r>
+    </w:p>
+    <w:p>
+      <w:r>
+        <w:t xml:space="preserve">            stroke-</w:t>
+      </w:r>
+      <w:proofErr w:type="spellStart"/>
+      <w:r>
+        <w:t>dasharray</w:t>
+      </w:r>
+      <w:proofErr w:type="spellEnd"/>
+      <w:r>
+        <w:t>: 8 4;</w:t>
+      </w:r>
+    </w:p>
+    <w:p>
+      <w:r>
+        <w:t xml:space="preserve">        }</w:t>
+      </w:r>
+    </w:p>
+    <w:p>
+      <w:r>
+        <w:t xml:space="preserve">    &lt;/style&gt;</w:t>
+      </w:r>
+    </w:p>
+    <w:p>
+      <w:r>
+        <w:t xml:space="preserve">    &lt;pattern id="low-res" </w:t>
+      </w:r>
+      <w:proofErr w:type="spellStart"/>
+      <w:r>
+        <w:t>patternUnits</w:t>
+      </w:r>
+      <w:proofErr w:type="spellEnd"/>
+      <w:r>
+        <w:t>="</w:t>
+      </w:r>
+      <w:proofErr w:type="spellStart"/>
+      <w:r>
+        <w:t>userSpaceOnUse</w:t>
+      </w:r>
+      <w:proofErr w:type="spellEnd"/>
+      <w:r>
+        <w:t>"</w:t>
+      </w:r>
+    </w:p>
+    <w:p>
+      <w:r>
+        <w:t xml:space="preserve">             width="20" height="20"&gt;</w:t>
+      </w:r>
+    </w:p>
+    <w:p>
+      <w:r>
+        <w:t xml:space="preserve">        &lt;g id="dots"&gt;</w:t>
+      </w:r>
+    </w:p>
+    <w:p>
+      <w:r>
+        <w:t xml:space="preserve">            &lt;circle fill="red" r="5" cx="10" cy="5" /&gt;</w:t>
+      </w:r>
+    </w:p>
+    <w:p>
+      <w:r>
+        <w:t xml:space="preserve">            &lt;circle fill="lime" r="5" cx="5" cy="15" /&gt;</w:t>
+      </w:r>
+    </w:p>
+    <w:p>
+      <w:r>
+        <w:t xml:space="preserve">            &lt;circle fill="blue" r="5" cx="15" cy="15" /&gt;</w:t>
+      </w:r>
+    </w:p>
+    <w:p>
+      <w:r>
+        <w:t xml:space="preserve">        &lt;/g&gt;</w:t>
+      </w:r>
+    </w:p>
+    <w:p>
+      <w:r>
+        <w:t xml:space="preserve">    &lt;/pattern&gt;</w:t>
+      </w:r>
+    </w:p>
+    <w:p>
+      <w:r>
+        <w:lastRenderedPageBreak/>
+        <w:t xml:space="preserve">    &lt;pattern id="high-res" </w:t>
+      </w:r>
+      <w:proofErr w:type="spellStart"/>
+      <w:r>
+        <w:t>patternUnits</w:t>
+      </w:r>
+      <w:proofErr w:type="spellEnd"/>
+      <w:r>
+        <w:t>="</w:t>
+      </w:r>
+      <w:proofErr w:type="spellStart"/>
+      <w:r>
+        <w:t>userSpaceOnUse</w:t>
+      </w:r>
+      <w:proofErr w:type="spellEnd"/>
+      <w:r>
+        <w:t>"</w:t>
+      </w:r>
+    </w:p>
+    <w:p>
+      <w:r>
+        <w:t xml:space="preserve">             width="8" height="8" </w:t>
+      </w:r>
+      <w:proofErr w:type="spellStart"/>
+      <w:r>
+        <w:t>viewBox</w:t>
+      </w:r>
+      <w:proofErr w:type="spellEnd"/>
+      <w:r>
+        <w:t>="0 0 20 20"&gt;</w:t>
+      </w:r>
+    </w:p>
+    <w:p>
+      <w:r>
+        <w:t xml:space="preserve">        &lt;use </w:t>
+      </w:r>
+      <w:proofErr w:type="spellStart"/>
+      <w:proofErr w:type="gramStart"/>
+      <w:r>
+        <w:t>xlink:href</w:t>
+      </w:r>
+      <w:proofErr w:type="spellEnd"/>
+      <w:proofErr w:type="gramEnd"/>
+      <w:r>
+        <w:t>="#dots" /&gt;</w:t>
+      </w:r>
+    </w:p>
+    <w:p>
+      <w:r>
+        <w:t xml:space="preserve">    &lt;/pattern&gt;</w:t>
+      </w:r>
+    </w:p>
+    <w:p>
+      <w:r>
+        <w:t xml:space="preserve">    &lt;g fill="</w:t>
+      </w:r>
+      <w:proofErr w:type="spellStart"/>
+      <w:r>
+        <w:t>url</w:t>
+      </w:r>
+      <w:proofErr w:type="spellEnd"/>
+      <w:r>
+        <w:t>(#low-res)"&gt;</w:t>
+      </w:r>
+    </w:p>
+    <w:p>
+      <w:r>
+        <w:t xml:space="preserve">        &lt;text x="120" y="100%" </w:t>
+      </w:r>
+      <w:proofErr w:type="spellStart"/>
+      <w:r>
+        <w:t>dy</w:t>
+      </w:r>
+      <w:proofErr w:type="spellEnd"/>
+      <w:r>
+        <w:t>="-1em" &gt;Low-Resolution Display&lt;/text&gt;</w:t>
+      </w:r>
+    </w:p>
+    <w:p>
+      <w:r>
+        <w:t xml:space="preserve">        &lt;path id="shape" </w:t>
+      </w:r>
+    </w:p>
+    <w:p>
+      <w:r>
+        <w:t xml:space="preserve">              d="M100,10 C200,0 300,250 120,200 S50,300 200,300 C0,200 0,20 100,10Z" /&gt;</w:t>
+      </w:r>
+    </w:p>
+    <w:p>
+      <w:r>
+        <w:t xml:space="preserve">    &lt;/g&gt;</w:t>
+      </w:r>
+    </w:p>
+    <w:p>
+      <w:r>
+        <w:t xml:space="preserve">    &lt;g transform="</w:t>
+      </w:r>
+      <w:proofErr w:type="gramStart"/>
+      <w:r>
+        <w:t>translate(</w:t>
+      </w:r>
+      <w:proofErr w:type="gramEnd"/>
+      <w:r>
+        <w:t>240,0)" fill="</w:t>
+      </w:r>
+      <w:proofErr w:type="spellStart"/>
+      <w:r>
+        <w:t>url</w:t>
+      </w:r>
+      <w:proofErr w:type="spellEnd"/>
+      <w:r>
+        <w:t>(#high-res)"&gt;</w:t>
+      </w:r>
+    </w:p>
+    <w:p>
+      <w:r>
+        <w:t xml:space="preserve">        &lt;text x="120" y="100%" </w:t>
+      </w:r>
+      <w:proofErr w:type="spellStart"/>
+      <w:r>
+        <w:t>dy</w:t>
+      </w:r>
+      <w:proofErr w:type="spellEnd"/>
+      <w:r>
+        <w:t>="-1em" &gt;High-Resolution Display&lt;/text&gt;</w:t>
+      </w:r>
+    </w:p>
+    <w:p>
+      <w:r>
+        <w:t xml:space="preserve">        &lt;use </w:t>
+      </w:r>
+      <w:proofErr w:type="spellStart"/>
+      <w:proofErr w:type="gramStart"/>
+      <w:r>
+        <w:t>xlink:href</w:t>
+      </w:r>
+      <w:proofErr w:type="spellEnd"/>
+      <w:proofErr w:type="gramEnd"/>
+      <w:r>
+        <w:t>="#shape" /&gt;</w:t>
+      </w:r>
+    </w:p>
+    <w:p>
+      <w:r>
+        <w:t xml:space="preserve">    &lt;/g&gt;</w:t>
+      </w:r>
+    </w:p>
+    <w:p>
+      <w:r>
+        <w:t>&lt;/</w:t>
+      </w:r>
+      <w:proofErr w:type="spellStart"/>
+      <w:r>
+        <w:t>svg</w:t>
+      </w:r>
+      <w:proofErr w:type="spellEnd"/>
+      <w:r>
+        <w:t>&gt;</w:t>
+      </w:r>
+    </w:p>
+    <w:p/>
+    <w:p>
+      <w:pPr>
+        <w:pStyle w:val="Heading1"/>
+      </w:pPr>
+      <w:r>
+        <w:t>Back to bitmap images:</w:t>
+      </w:r>
+    </w:p>
+    <w:p>
+      <w:pPr>
+        <w:pStyle w:val="Heading2"/>
+      </w:pPr>
+      <w:r>
+        <w:t xml:space="preserve">This </w:t>
+      </w:r>
+      <w:r>
+        <w:t xml:space="preserve">bitmap </w:t>
+      </w:r>
+      <w:r>
+        <w:t>image is 200 x 200 pixels sitting on a canvas of 400 x 400 pixels:</w:t>
+      </w:r>
+    </w:p>
+    <w:p>
       <w:r>
         <w:rPr>
           <w:noProof/>
         </w:rPr>
         <w:drawing>
-          <wp:inline distT="0" distB="0" distL="0" distR="0" wp14:anchorId="0AFB2EB8" wp14:editId="613BF6A0">
-            <wp:extent cx="9750056" cy="9750056"/>
-            <wp:effectExtent l="0" t="0" r="3810" b="3810"/>
-            <wp:docPr id="1" name="Picture 1"/>
+          <wp:inline distT="0" distB="0" distL="0" distR="0" wp14:anchorId="431FD665" wp14:editId="44003B18">
+            <wp:extent cx="6847368" cy="6847368"/>
+            <wp:effectExtent l="19050" t="19050" r="10795" b="10795"/>
+            <wp:docPr id="17" name="Picture 17"/>
             <wp:cNvGraphicFramePr>
               <a:graphicFrameLocks xmlns:a="http://schemas.openxmlformats.org/drawingml/2006/main" noChangeAspect="1"/>
             </wp:cNvGraphicFramePr>
@@ -537,13 +3267,13 @@
               <a:graphicData uri="http://schemas.openxmlformats.org/drawingml/2006/picture">
                 <pic:pic xmlns:pic="http://schemas.openxmlformats.org/drawingml/2006/picture">
                   <pic:nvPicPr>
-                    <pic:cNvPr id="0" name="Picture 1"/>
+                    <pic:cNvPr id="0" name="Picture 6"/>
                     <pic:cNvPicPr>
                       <a:picLocks noChangeAspect="1" noChangeArrowheads="1"/>
                     </pic:cNvPicPr>
                   </pic:nvPicPr>
                   <pic:blipFill>
-                    <a:blip r:embed="rId4">
+                    <a:blip r:embed="rId17">
                       <a:extLst>
                         <a:ext uri="{28A0092B-C50C-407E-A947-70E740481C1C}">
                           <a14:useLocalDpi xmlns:a14="http://schemas.microsoft.com/office/drawing/2010/main" val="0"/>
@@ -558,7 +3288,77 @@
                   <pic:spPr bwMode="auto">
                     <a:xfrm>
                       <a:off x="0" y="0"/>
-                      <a:ext cx="9805652" cy="9805652"/>
+                      <a:ext cx="6847368" cy="6847368"/>
+                    </a:xfrm>
+                    <a:prstGeom prst="rect">
+                      <a:avLst/>
+                    </a:prstGeom>
+                    <a:noFill/>
+                    <a:ln>
+                      <a:solidFill>
+                        <a:schemeClr val="tx1"/>
+                      </a:solidFill>
+                    </a:ln>
+                  </pic:spPr>
+                </pic:pic>
+              </a:graphicData>
+            </a:graphic>
+          </wp:inline>
+        </w:drawing>
+      </w:r>
+    </w:p>
+    <w:p>
+      <w:pPr>
+        <w:pStyle w:val="Heading3"/>
+      </w:pPr>
+      <w:bookmarkStart w:id="0" w:name="_GoBack"/>
+      <w:r>
+        <w:t>Here is a smaller graphic</w:t>
+      </w:r>
+      <w:r>
+        <w:t>:</w:t>
+      </w:r>
+    </w:p>
+    <w:bookmarkEnd w:id="0"/>
+    <w:p>
+      <w:r>
+        <w:rPr>
+          <w:noProof/>
+        </w:rPr>
+        <w:drawing>
+          <wp:inline distT="0" distB="0" distL="0" distR="0" wp14:anchorId="7A682369" wp14:editId="5840D2EB">
+            <wp:extent cx="854710" cy="558165"/>
+            <wp:effectExtent l="0" t="0" r="2540" b="0"/>
+            <wp:docPr id="5" name="Picture 5"/>
+            <wp:cNvGraphicFramePr>
+              <a:graphicFrameLocks xmlns:a="http://schemas.openxmlformats.org/drawingml/2006/main" noChangeAspect="1"/>
+            </wp:cNvGraphicFramePr>
+            <a:graphic xmlns:a="http://schemas.openxmlformats.org/drawingml/2006/main">
+              <a:graphicData uri="http://schemas.openxmlformats.org/drawingml/2006/picture">
+                <pic:pic xmlns:pic="http://schemas.openxmlformats.org/drawingml/2006/picture">
+                  <pic:nvPicPr>
+                    <pic:cNvPr id="0" name="Picture 1"/>
+                    <pic:cNvPicPr>
+                      <a:picLocks noChangeAspect="1" noChangeArrowheads="1"/>
+                    </pic:cNvPicPr>
+                  </pic:nvPicPr>
+                  <pic:blipFill>
+                    <a:blip r:embed="rId18">
+                      <a:extLst>
+                        <a:ext uri="{28A0092B-C50C-407E-A947-70E740481C1C}">
+                          <a14:useLocalDpi xmlns:a14="http://schemas.microsoft.com/office/drawing/2010/main" val="0"/>
+                        </a:ext>
+                      </a:extLst>
+                    </a:blip>
+                    <a:srcRect/>
+                    <a:stretch>
+                      <a:fillRect/>
+                    </a:stretch>
+                  </pic:blipFill>
+                  <pic:spPr bwMode="auto">
+                    <a:xfrm>
+                      <a:off x="0" y="0"/>
+                      <a:ext cx="854710" cy="558165"/>
                     </a:xfrm>
                     <a:prstGeom prst="rect">
                       <a:avLst/>
@@ -575,6 +3375,30 @@
         </w:drawing>
       </w:r>
     </w:p>
+    <w:p/>
+    <w:p>
+      <w:r>
+        <w:t xml:space="preserve">Expanding in Paint </w:t>
+      </w:r>
+      <w:r>
+        <w:t>can be done with the resize tool</w:t>
+      </w:r>
+      <w:r>
+        <w:t xml:space="preserve"> as 500%</w:t>
+      </w:r>
+      <w:r>
+        <w:t xml:space="preserve"> (5 times as big)</w:t>
+      </w:r>
+      <w:r>
+        <w:t xml:space="preserve"> and then again at 200% (</w:t>
+      </w:r>
+      <w:r>
+        <w:t>10 times in all)</w:t>
+      </w:r>
+      <w:r>
+        <w:t>:</w:t>
+      </w:r>
+    </w:p>
     <w:p>
       <w:r>
         <w:rPr>
@@ -582,10 +3406,117 @@
         </w:rPr>
         <w:lastRenderedPageBreak/>
         <w:drawing>
-          <wp:inline distT="0" distB="0" distL="0" distR="0" wp14:anchorId="5471314A" wp14:editId="157CC392">
-            <wp:extent cx="3810000" cy="3810000"/>
+          <wp:inline distT="0" distB="0" distL="0" distR="0" wp14:anchorId="0E3BDB85" wp14:editId="29614579">
+            <wp:extent cx="3905250" cy="5314950"/>
             <wp:effectExtent l="0" t="0" r="0" b="0"/>
-            <wp:docPr id="2" name="Picture 2"/>
+            <wp:docPr id="10" name="Picture 10"/>
+            <wp:cNvGraphicFramePr>
+              <a:graphicFrameLocks xmlns:a="http://schemas.openxmlformats.org/drawingml/2006/main" noChangeAspect="1"/>
+            </wp:cNvGraphicFramePr>
+            <a:graphic xmlns:a="http://schemas.openxmlformats.org/drawingml/2006/main">
+              <a:graphicData uri="http://schemas.openxmlformats.org/drawingml/2006/picture">
+                <pic:pic xmlns:pic="http://schemas.openxmlformats.org/drawingml/2006/picture">
+                  <pic:nvPicPr>
+                    <pic:cNvPr id="1" name=""/>
+                    <pic:cNvPicPr/>
+                  </pic:nvPicPr>
+                  <pic:blipFill>
+                    <a:blip r:embed="rId19"/>
+                    <a:stretch>
+                      <a:fillRect/>
+                    </a:stretch>
+                  </pic:blipFill>
+                  <pic:spPr>
+                    <a:xfrm>
+                      <a:off x="0" y="0"/>
+                      <a:ext cx="3905250" cy="5314950"/>
+                    </a:xfrm>
+                    <a:prstGeom prst="rect">
+                      <a:avLst/>
+                    </a:prstGeom>
+                  </pic:spPr>
+                </pic:pic>
+              </a:graphicData>
+            </a:graphic>
+          </wp:inline>
+        </w:drawing>
+      </w:r>
+    </w:p>
+    <w:p>
+      <w:pPr>
+        <w:pStyle w:val="Heading3"/>
+      </w:pPr>
+      <w:r>
+        <w:t>Enlarging 10 times in Paint shows clear pixilation (aliasing):</w:t>
+      </w:r>
+    </w:p>
+    <w:p/>
+    <w:p>
+      <w:pPr>
+        <w:jc w:val="center"/>
+      </w:pPr>
+      <w:r>
+        <w:rPr>
+          <w:noProof/>
+        </w:rPr>
+        <w:drawing>
+          <wp:inline distT="0" distB="0" distL="0" distR="0" wp14:anchorId="57716D2A" wp14:editId="3575CE48">
+            <wp:extent cx="6038850" cy="4391025"/>
+            <wp:effectExtent l="0" t="0" r="0" b="9525"/>
+            <wp:docPr id="11" name="Picture 11"/>
+            <wp:cNvGraphicFramePr>
+              <a:graphicFrameLocks xmlns:a="http://schemas.openxmlformats.org/drawingml/2006/main" noChangeAspect="1"/>
+            </wp:cNvGraphicFramePr>
+            <a:graphic xmlns:a="http://schemas.openxmlformats.org/drawingml/2006/main">
+              <a:graphicData uri="http://schemas.openxmlformats.org/drawingml/2006/picture">
+                <pic:pic xmlns:pic="http://schemas.openxmlformats.org/drawingml/2006/picture">
+                  <pic:nvPicPr>
+                    <pic:cNvPr id="1" name=""/>
+                    <pic:cNvPicPr/>
+                  </pic:nvPicPr>
+                  <pic:blipFill>
+                    <a:blip r:embed="rId20"/>
+                    <a:stretch>
+                      <a:fillRect/>
+                    </a:stretch>
+                  </pic:blipFill>
+                  <pic:spPr>
+                    <a:xfrm>
+                      <a:off x="0" y="0"/>
+                      <a:ext cx="6038850" cy="4391025"/>
+                    </a:xfrm>
+                    <a:prstGeom prst="rect">
+                      <a:avLst/>
+                    </a:prstGeom>
+                  </pic:spPr>
+                </pic:pic>
+              </a:graphicData>
+            </a:graphic>
+          </wp:inline>
+        </w:drawing>
+      </w:r>
+    </w:p>
+    <w:p/>
+    <w:p>
+      <w:pPr>
+        <w:pStyle w:val="Heading3"/>
+      </w:pPr>
+      <w:r>
+        <w:t>Enlarging in Word shows anti-aliasing:</w:t>
+      </w:r>
+    </w:p>
+    <w:p/>
+    <w:p>
+      <w:r>
+        <w:rPr>
+          <w:noProof/>
+        </w:rPr>
+        <w:lastRenderedPageBreak/>
+        <w:drawing>
+          <wp:inline distT="0" distB="0" distL="0" distR="0" wp14:anchorId="7FEA7119" wp14:editId="6001D187">
+            <wp:extent cx="8892231" cy="5807034"/>
+            <wp:effectExtent l="0" t="0" r="4445" b="3810"/>
+            <wp:docPr id="6" name="Picture 6"/>
             <wp:cNvGraphicFramePr>
               <a:graphicFrameLocks xmlns:a="http://schemas.openxmlformats.org/drawingml/2006/main" noChangeAspect="1"/>
             </wp:cNvGraphicFramePr>
@@ -599,7 +3530,7 @@
                     </pic:cNvPicPr>
                   </pic:nvPicPr>
                   <pic:blipFill>
-                    <a:blip r:embed="rId4">
+                    <a:blip r:embed="rId18">
                       <a:extLst>
                         <a:ext uri="{28A0092B-C50C-407E-A947-70E740481C1C}">
                           <a14:useLocalDpi xmlns:a14="http://schemas.microsoft.com/office/drawing/2010/main" val="0"/>
@@ -614,7 +3545,7 @@
                   <pic:spPr bwMode="auto">
                     <a:xfrm>
                       <a:off x="0" y="0"/>
-                      <a:ext cx="3810000" cy="3810000"/>
+                      <a:ext cx="8892231" cy="5807034"/>
                     </a:xfrm>
                     <a:prstGeom prst="rect">
                       <a:avLst/>
@@ -631,6 +3562,28 @@
         </w:drawing>
       </w:r>
     </w:p>
+    <w:p>
+      <w:pPr>
+        <w:rPr>
+          <w:noProof/>
+        </w:rPr>
+      </w:pPr>
+    </w:p>
+    <w:p>
+      <w:pPr>
+        <w:rPr>
+          <w:noProof/>
+        </w:rPr>
+      </w:pPr>
+    </w:p>
+    <w:p>
+      <w:pPr>
+        <w:rPr>
+          <w:noProof/>
+        </w:rPr>
+      </w:pPr>
+    </w:p>
+    <w:p/>
     <w:sectPr>
       <w:pgSz w:w="16838" w:h="23811" w:code="8"/>
       <w:pgMar w:top="720" w:right="720" w:bottom="720" w:left="720" w:header="708" w:footer="708" w:gutter="0"/>
@@ -639,6 +3592,130 @@
     </w:sectPr>
   </w:body>
 </w:document>
+</file>
+
+<file path=word/numbering.xml><?xml version="1.0" encoding="utf-8"?>
+<w:numbering xmlns:wpc="http://schemas.microsoft.com/office/word/2010/wordprocessingCanvas" xmlns:cx="http://schemas.microsoft.com/office/drawing/2014/chartex" xmlns:cx1="http://schemas.microsoft.com/office/drawing/2015/9/8/chartex" xmlns:cx2="http://schemas.microsoft.com/office/drawing/2015/10/21/chartex" xmlns:cx3="http://schemas.microsoft.com/office/drawing/2016/5/9/chartex" xmlns:cx4="http://schemas.microsoft.com/office/drawing/2016/5/10/chartex" xmlns:cx5="http://schemas.microsoft.com/office/drawing/2016/5/11/chartex" xmlns:cx6="http://schemas.microsoft.com/office/drawing/2016/5/12/chartex" xmlns:cx7="http://schemas.microsoft.com/office/drawing/2016/5/13/chartex" xmlns:cx8="http://schemas.microsoft.com/office/drawing/2016/5/14/chartex" xmlns:mc="http://schemas.openxmlformats.org/markup-compatibility/2006" xmlns:aink="http://schemas.microsoft.com/office/drawing/2016/ink" xmlns:am3d="http://schemas.microsoft.com/office/drawing/2017/model3d" xmlns:o="urn:schemas-microsoft-com:office:office" xmlns:r="http://schemas.openxmlformats.org/officeDocument/2006/relationships" xmlns:m="http://schemas.openxmlformats.org/officeDocument/2006/math" xmlns:v="urn:schemas-microsoft-com:vml" xmlns:wp14="http://schemas.microsoft.com/office/word/2010/wordprocessingDrawing" xmlns:wp="http://schemas.openxmlformats.org/drawingml/2006/wordprocessingDrawing" xmlns:w10="urn:schemas-microsoft-com:office:word" xmlns:w="http://schemas.openxmlformats.org/wordprocessingml/2006/main" xmlns:w14="http://schemas.microsoft.com/office/word/2010/wordml" xmlns:w15="http://schemas.microsoft.com/office/word/2012/wordml" xmlns:w16cid="http://schemas.microsoft.com/office/word/2016/wordml/cid" xmlns:w16se="http://schemas.microsoft.com/office/word/2015/wordml/symex" xmlns:wpg="http://schemas.microsoft.com/office/word/2010/wordprocessingGroup" xmlns:wpi="http://schemas.microsoft.com/office/word/2010/wordprocessingInk" xmlns:wne="http://schemas.microsoft.com/office/word/2006/wordml" xmlns:wps="http://schemas.microsoft.com/office/word/2010/wordprocessingShape" mc:Ignorable="w14 w15 w16se w16cid wp14">
+  <w:abstractNum w:abstractNumId="0" w15:restartNumberingAfterBreak="0">
+    <w:nsid w:val="70B21CF3"/>
+    <w:multiLevelType w:val="multilevel"/>
+    <w:tmpl w:val="B784D0AA"/>
+    <w:lvl w:ilvl="0">
+      <w:start w:val="1"/>
+      <w:numFmt w:val="lowerLetter"/>
+      <w:lvlText w:val="%1."/>
+      <w:lvlJc w:val="left"/>
+      <w:pPr>
+        <w:tabs>
+          <w:tab w:val="num" w:pos="720"/>
+        </w:tabs>
+        <w:ind w:left="720" w:hanging="360"/>
+      </w:pPr>
+    </w:lvl>
+    <w:lvl w:ilvl="1">
+      <w:start w:val="1"/>
+      <w:numFmt w:val="lowerLetter"/>
+      <w:lvlText w:val="%2."/>
+      <w:lvlJc w:val="left"/>
+      <w:pPr>
+        <w:tabs>
+          <w:tab w:val="num" w:pos="1440"/>
+        </w:tabs>
+        <w:ind w:left="1440" w:hanging="360"/>
+      </w:pPr>
+    </w:lvl>
+    <w:lvl w:ilvl="2" w:tentative="1">
+      <w:start w:val="1"/>
+      <w:numFmt w:val="lowerLetter"/>
+      <w:lvlText w:val="%3."/>
+      <w:lvlJc w:val="left"/>
+      <w:pPr>
+        <w:tabs>
+          <w:tab w:val="num" w:pos="2160"/>
+        </w:tabs>
+        <w:ind w:left="2160" w:hanging="360"/>
+      </w:pPr>
+    </w:lvl>
+    <w:lvl w:ilvl="3" w:tentative="1">
+      <w:start w:val="1"/>
+      <w:numFmt w:val="lowerLetter"/>
+      <w:lvlText w:val="%4."/>
+      <w:lvlJc w:val="left"/>
+      <w:pPr>
+        <w:tabs>
+          <w:tab w:val="num" w:pos="2880"/>
+        </w:tabs>
+        <w:ind w:left="2880" w:hanging="360"/>
+      </w:pPr>
+    </w:lvl>
+    <w:lvl w:ilvl="4" w:tentative="1">
+      <w:start w:val="1"/>
+      <w:numFmt w:val="lowerLetter"/>
+      <w:lvlText w:val="%5."/>
+      <w:lvlJc w:val="left"/>
+      <w:pPr>
+        <w:tabs>
+          <w:tab w:val="num" w:pos="3600"/>
+        </w:tabs>
+        <w:ind w:left="3600" w:hanging="360"/>
+      </w:pPr>
+    </w:lvl>
+    <w:lvl w:ilvl="5" w:tentative="1">
+      <w:start w:val="1"/>
+      <w:numFmt w:val="lowerLetter"/>
+      <w:lvlText w:val="%6."/>
+      <w:lvlJc w:val="left"/>
+      <w:pPr>
+        <w:tabs>
+          <w:tab w:val="num" w:pos="4320"/>
+        </w:tabs>
+        <w:ind w:left="4320" w:hanging="360"/>
+      </w:pPr>
+    </w:lvl>
+    <w:lvl w:ilvl="6" w:tentative="1">
+      <w:start w:val="1"/>
+      <w:numFmt w:val="lowerLetter"/>
+      <w:lvlText w:val="%7."/>
+      <w:lvlJc w:val="left"/>
+      <w:pPr>
+        <w:tabs>
+          <w:tab w:val="num" w:pos="5040"/>
+        </w:tabs>
+        <w:ind w:left="5040" w:hanging="360"/>
+      </w:pPr>
+    </w:lvl>
+    <w:lvl w:ilvl="7" w:tentative="1">
+      <w:start w:val="1"/>
+      <w:numFmt w:val="lowerLetter"/>
+      <w:lvlText w:val="%8."/>
+      <w:lvlJc w:val="left"/>
+      <w:pPr>
+        <w:tabs>
+          <w:tab w:val="num" w:pos="5760"/>
+        </w:tabs>
+        <w:ind w:left="5760" w:hanging="360"/>
+      </w:pPr>
+    </w:lvl>
+    <w:lvl w:ilvl="8" w:tentative="1">
+      <w:start w:val="1"/>
+      <w:numFmt w:val="lowerLetter"/>
+      <w:lvlText w:val="%9."/>
+      <w:lvlJc w:val="left"/>
+      <w:pPr>
+        <w:tabs>
+          <w:tab w:val="num" w:pos="6480"/>
+        </w:tabs>
+        <w:ind w:left="6480" w:hanging="360"/>
+      </w:pPr>
+    </w:lvl>
+  </w:abstractNum>
+  <w:num w:numId="1">
+    <w:abstractNumId w:val="0"/>
+    <w:lvlOverride w:ilvl="0">
+      <w:startOverride w:val="1"/>
+    </w:lvlOverride>
+  </w:num>
+</w:numbering>
 </file>
 
 <file path=word/styles.xml><?xml version="1.0" encoding="utf-8"?>
@@ -1039,6 +4116,71 @@
     <w:name w:val="Normal"/>
     <w:qFormat/>
   </w:style>
+  <w:style w:type="paragraph" w:styleId="Heading1">
+    <w:name w:val="heading 1"/>
+    <w:basedOn w:val="Normal"/>
+    <w:next w:val="Normal"/>
+    <w:link w:val="Heading1Char"/>
+    <w:uiPriority w:val="9"/>
+    <w:qFormat/>
+    <w:rsid w:val="00915198"/>
+    <w:pPr>
+      <w:keepNext/>
+      <w:keepLines/>
+      <w:spacing w:before="240" w:after="0"/>
+      <w:outlineLvl w:val="0"/>
+    </w:pPr>
+    <w:rPr>
+      <w:rFonts w:asciiTheme="majorHAnsi" w:eastAsiaTheme="majorEastAsia" w:hAnsiTheme="majorHAnsi" w:cstheme="majorBidi"/>
+      <w:color w:val="2F5496" w:themeColor="accent1" w:themeShade="BF"/>
+      <w:sz w:val="32"/>
+      <w:szCs w:val="32"/>
+    </w:rPr>
+  </w:style>
+  <w:style w:type="paragraph" w:styleId="Heading2">
+    <w:name w:val="heading 2"/>
+    <w:basedOn w:val="Normal"/>
+    <w:next w:val="Normal"/>
+    <w:link w:val="Heading2Char"/>
+    <w:uiPriority w:val="9"/>
+    <w:unhideWhenUsed/>
+    <w:qFormat/>
+    <w:rsid w:val="00915198"/>
+    <w:pPr>
+      <w:keepNext/>
+      <w:keepLines/>
+      <w:spacing w:before="40" w:after="0"/>
+      <w:outlineLvl w:val="1"/>
+    </w:pPr>
+    <w:rPr>
+      <w:rFonts w:asciiTheme="majorHAnsi" w:eastAsiaTheme="majorEastAsia" w:hAnsiTheme="majorHAnsi" w:cstheme="majorBidi"/>
+      <w:color w:val="2F5496" w:themeColor="accent1" w:themeShade="BF"/>
+      <w:sz w:val="26"/>
+      <w:szCs w:val="26"/>
+    </w:rPr>
+  </w:style>
+  <w:style w:type="paragraph" w:styleId="Heading3">
+    <w:name w:val="heading 3"/>
+    <w:basedOn w:val="Normal"/>
+    <w:next w:val="Normal"/>
+    <w:link w:val="Heading3Char"/>
+    <w:uiPriority w:val="9"/>
+    <w:unhideWhenUsed/>
+    <w:qFormat/>
+    <w:rsid w:val="0031798E"/>
+    <w:pPr>
+      <w:keepNext/>
+      <w:keepLines/>
+      <w:spacing w:before="40" w:after="0"/>
+      <w:outlineLvl w:val="2"/>
+    </w:pPr>
+    <w:rPr>
+      <w:rFonts w:asciiTheme="majorHAnsi" w:eastAsiaTheme="majorEastAsia" w:hAnsiTheme="majorHAnsi" w:cstheme="majorBidi"/>
+      <w:color w:val="1F3763" w:themeColor="accent1" w:themeShade="7F"/>
+      <w:sz w:val="24"/>
+      <w:szCs w:val="24"/>
+    </w:rPr>
+  </w:style>
   <w:style w:type="character" w:default="1" w:styleId="DefaultParagraphFont">
     <w:name w:val="Default Paragraph Font"/>
     <w:uiPriority w:val="1"/>
@@ -1094,6 +4236,74 @@
       <w:rFonts w:ascii="Segoe UI" w:hAnsi="Segoe UI" w:cs="Segoe UI"/>
       <w:sz w:val="18"/>
       <w:szCs w:val="18"/>
+    </w:rPr>
+  </w:style>
+  <w:style w:type="character" w:customStyle="1" w:styleId="Heading1Char">
+    <w:name w:val="Heading 1 Char"/>
+    <w:basedOn w:val="DefaultParagraphFont"/>
+    <w:link w:val="Heading1"/>
+    <w:uiPriority w:val="9"/>
+    <w:rsid w:val="00915198"/>
+    <w:rPr>
+      <w:rFonts w:asciiTheme="majorHAnsi" w:eastAsiaTheme="majorEastAsia" w:hAnsiTheme="majorHAnsi" w:cstheme="majorBidi"/>
+      <w:color w:val="2F5496" w:themeColor="accent1" w:themeShade="BF"/>
+      <w:sz w:val="32"/>
+      <w:szCs w:val="32"/>
+    </w:rPr>
+  </w:style>
+  <w:style w:type="character" w:customStyle="1" w:styleId="Heading2Char">
+    <w:name w:val="Heading 2 Char"/>
+    <w:basedOn w:val="DefaultParagraphFont"/>
+    <w:link w:val="Heading2"/>
+    <w:uiPriority w:val="9"/>
+    <w:rsid w:val="00915198"/>
+    <w:rPr>
+      <w:rFonts w:asciiTheme="majorHAnsi" w:eastAsiaTheme="majorEastAsia" w:hAnsiTheme="majorHAnsi" w:cstheme="majorBidi"/>
+      <w:color w:val="2F5496" w:themeColor="accent1" w:themeShade="BF"/>
+      <w:sz w:val="26"/>
+      <w:szCs w:val="26"/>
+    </w:rPr>
+  </w:style>
+  <w:style w:type="character" w:customStyle="1" w:styleId="Heading3Char">
+    <w:name w:val="Heading 3 Char"/>
+    <w:basedOn w:val="DefaultParagraphFont"/>
+    <w:link w:val="Heading3"/>
+    <w:uiPriority w:val="9"/>
+    <w:rsid w:val="0031798E"/>
+    <w:rPr>
+      <w:rFonts w:asciiTheme="majorHAnsi" w:eastAsiaTheme="majorEastAsia" w:hAnsiTheme="majorHAnsi" w:cstheme="majorBidi"/>
+      <w:color w:val="1F3763" w:themeColor="accent1" w:themeShade="7F"/>
+      <w:sz w:val="24"/>
+      <w:szCs w:val="24"/>
+    </w:rPr>
+  </w:style>
+  <w:style w:type="paragraph" w:styleId="NormalWeb">
+    <w:name w:val="Normal (Web)"/>
+    <w:basedOn w:val="Normal"/>
+    <w:uiPriority w:val="99"/>
+    <w:semiHidden/>
+    <w:unhideWhenUsed/>
+    <w:rsid w:val="00E54234"/>
+    <w:pPr>
+      <w:spacing w:before="100" w:beforeAutospacing="1" w:after="100" w:afterAutospacing="1" w:line="240" w:lineRule="auto"/>
+    </w:pPr>
+    <w:rPr>
+      <w:rFonts w:ascii="Times New Roman" w:eastAsia="Times New Roman" w:hAnsi="Times New Roman" w:cs="Times New Roman"/>
+      <w:sz w:val="24"/>
+      <w:szCs w:val="24"/>
+      <w:lang w:eastAsia="en-AU"/>
+    </w:rPr>
+  </w:style>
+  <w:style w:type="character" w:styleId="Hyperlink">
+    <w:name w:val="Hyperlink"/>
+    <w:basedOn w:val="DefaultParagraphFont"/>
+    <w:uiPriority w:val="99"/>
+    <w:semiHidden/>
+    <w:unhideWhenUsed/>
+    <w:rsid w:val="00FC70DE"/>
+    <w:rPr>
+      <w:color w:val="0000FF"/>
+      <w:u w:val="single"/>
     </w:rPr>
   </w:style>
 </w:styles>

</xml_diff>